<commit_message>
Bug report finalization - added severity
</commit_message>
<xml_diff>
--- a/LRSVBugReport.docx
+++ b/LRSVBugReport.docx
@@ -139,7 +139,21 @@
                 <w:rStyle w:val="Hyperlink"/>
                 <w:noProof/>
               </w:rPr>
-              <w:t>LRSV-BUG-001</w:t>
+              <w:t>LRSV-BUG</w:t>
+            </w:r>
+            <w:r>
+              <w:rPr>
+                <w:rStyle w:val="Hyperlink"/>
+                <w:noProof/>
+              </w:rPr>
+              <w:t>-</w:t>
+            </w:r>
+            <w:r>
+              <w:rPr>
+                <w:rStyle w:val="Hyperlink"/>
+                <w:noProof/>
+              </w:rPr>
+              <w:t>001</w:t>
             </w:r>
             <w:r>
               <w:rPr>
@@ -1011,8 +1025,6 @@
         </w:rPr>
         <w:br w:type="page"/>
       </w:r>
-      <w:bookmarkStart w:id="0" w:name="_GoBack"/>
-      <w:bookmarkEnd w:id="0"/>
     </w:p>
     <w:p>
       <w:pPr>
@@ -1023,7 +1035,7 @@
           <w:bCs/>
         </w:rPr>
       </w:pPr>
-      <w:bookmarkStart w:id="1" w:name="_Toc23825494"/>
+      <w:bookmarkStart w:id="0" w:name="_Toc23825494"/>
       <w:r>
         <w:rPr>
           <w:b/>
@@ -1038,7 +1050,7 @@
       <w:r>
         <w:t>BUG-001</w:t>
       </w:r>
-      <w:bookmarkEnd w:id="1"/>
+      <w:bookmarkEnd w:id="0"/>
     </w:p>
     <w:p>
       <w:pPr>
@@ -1099,6 +1111,52 @@
           <w:szCs w:val="23"/>
         </w:rPr>
         <w:t>Warning message pops up upon calculate without Entry Date</w:t>
+      </w:r>
+      <w:r>
+        <w:rPr>
+          <w:rFonts w:ascii="SourceSansPro-Regular" w:hAnsi="SourceSansPro-Regular" w:cs="SourceSansPro-Regular"/>
+          <w:sz w:val="23"/>
+          <w:szCs w:val="23"/>
+        </w:rPr>
+        <w:t>;</w:t>
+      </w:r>
+    </w:p>
+    <w:p>
+      <w:pPr>
+        <w:autoSpaceDE w:val="0"/>
+        <w:autoSpaceDN w:val="0"/>
+        <w:adjustRightInd w:val="0"/>
+        <w:spacing w:after="0" w:line="240" w:lineRule="auto"/>
+        <w:rPr>
+          <w:rFonts w:ascii="SourceSansPro-Regular" w:hAnsi="SourceSansPro-Regular" w:cs="SourceSansPro-Regular"/>
+          <w:sz w:val="23"/>
+          <w:szCs w:val="23"/>
+        </w:rPr>
+      </w:pPr>
+    </w:p>
+    <w:p>
+      <w:pPr>
+        <w:autoSpaceDE w:val="0"/>
+        <w:autoSpaceDN w:val="0"/>
+        <w:adjustRightInd w:val="0"/>
+        <w:spacing w:after="0" w:line="240" w:lineRule="auto"/>
+        <w:rPr>
+          <w:rFonts w:ascii="SourceSansPro-Regular" w:hAnsi="SourceSansPro-Regular" w:cs="SourceSansPro-Regular"/>
+          <w:b/>
+          <w:bCs/>
+          <w:sz w:val="23"/>
+          <w:szCs w:val="23"/>
+        </w:rPr>
+      </w:pPr>
+      <w:r>
+        <w:rPr>
+          <w:rFonts w:ascii="SourceSansPro-Regular" w:hAnsi="SourceSansPro-Regular" w:cs="SourceSansPro-Regular"/>
+          <w:b/>
+          <w:bCs/>
+          <w:sz w:val="23"/>
+          <w:szCs w:val="23"/>
+        </w:rPr>
+        <w:t>Severity: High</w:t>
       </w:r>
     </w:p>
     <w:p>
@@ -1744,7 +1802,7 @@
           <w:bCs/>
         </w:rPr>
       </w:pPr>
-      <w:bookmarkStart w:id="2" w:name="_Toc23825495"/>
+      <w:bookmarkStart w:id="1" w:name="_Toc23825495"/>
       <w:r>
         <w:rPr>
           <w:b/>
@@ -1762,7 +1820,7 @@
       <w:r>
         <w:t>2</w:t>
       </w:r>
-      <w:bookmarkEnd w:id="2"/>
+      <w:bookmarkEnd w:id="1"/>
     </w:p>
     <w:p>
       <w:pPr>
@@ -1823,6 +1881,44 @@
           <w:szCs w:val="23"/>
         </w:rPr>
         <w:t>Warning message will display when entering Alphabet &amp; Special Characters</w:t>
+      </w:r>
+    </w:p>
+    <w:p>
+      <w:pPr>
+        <w:autoSpaceDE w:val="0"/>
+        <w:autoSpaceDN w:val="0"/>
+        <w:adjustRightInd w:val="0"/>
+        <w:spacing w:after="0" w:line="240" w:lineRule="auto"/>
+        <w:rPr>
+          <w:rFonts w:ascii="SourceSansPro-Regular" w:hAnsi="SourceSansPro-Regular" w:cs="SourceSansPro-Regular"/>
+          <w:sz w:val="23"/>
+          <w:szCs w:val="23"/>
+        </w:rPr>
+      </w:pPr>
+    </w:p>
+    <w:p>
+      <w:pPr>
+        <w:autoSpaceDE w:val="0"/>
+        <w:autoSpaceDN w:val="0"/>
+        <w:adjustRightInd w:val="0"/>
+        <w:spacing w:after="0" w:line="240" w:lineRule="auto"/>
+        <w:rPr>
+          <w:rFonts w:ascii="SourceSansPro-Regular" w:hAnsi="SourceSansPro-Regular" w:cs="SourceSansPro-Regular"/>
+          <w:b/>
+          <w:bCs/>
+          <w:sz w:val="23"/>
+          <w:szCs w:val="23"/>
+        </w:rPr>
+      </w:pPr>
+      <w:r>
+        <w:rPr>
+          <w:rFonts w:ascii="SourceSansPro-Regular" w:hAnsi="SourceSansPro-Regular" w:cs="SourceSansPro-Regular"/>
+          <w:b/>
+          <w:bCs/>
+          <w:sz w:val="23"/>
+          <w:szCs w:val="23"/>
+        </w:rPr>
+        <w:t>Severity: High</w:t>
       </w:r>
     </w:p>
     <w:p>
@@ -2612,36 +2708,6 @@
     </w:p>
     <w:p>
       <w:pPr>
-        <w:autoSpaceDE w:val="0"/>
-        <w:autoSpaceDN w:val="0"/>
-        <w:adjustRightInd w:val="0"/>
-        <w:spacing w:after="0" w:line="240" w:lineRule="auto"/>
-        <w:rPr>
-          <w:rFonts w:ascii="SourceSansPro-Bold" w:hAnsi="SourceSansPro-Bold" w:cs="SourceSansPro-Bold"/>
-          <w:b/>
-          <w:bCs/>
-          <w:sz w:val="23"/>
-          <w:szCs w:val="23"/>
-        </w:rPr>
-      </w:pPr>
-    </w:p>
-    <w:p>
-      <w:pPr>
-        <w:autoSpaceDE w:val="0"/>
-        <w:autoSpaceDN w:val="0"/>
-        <w:adjustRightInd w:val="0"/>
-        <w:spacing w:after="0" w:line="240" w:lineRule="auto"/>
-        <w:rPr>
-          <w:rFonts w:ascii="SourceSansPro-Bold" w:hAnsi="SourceSansPro-Bold" w:cs="SourceSansPro-Bold"/>
-          <w:b/>
-          <w:bCs/>
-          <w:sz w:val="23"/>
-          <w:szCs w:val="23"/>
-        </w:rPr>
-      </w:pPr>
-    </w:p>
-    <w:p>
-      <w:pPr>
         <w:rPr>
           <w:rFonts w:asciiTheme="majorHAnsi" w:eastAsiaTheme="majorEastAsia" w:hAnsiTheme="majorHAnsi" w:cstheme="majorBidi"/>
           <w:b/>
@@ -2668,7 +2734,7 @@
           <w:bCs/>
         </w:rPr>
       </w:pPr>
-      <w:bookmarkStart w:id="3" w:name="_Toc23825496"/>
+      <w:bookmarkStart w:id="2" w:name="_Toc23825496"/>
       <w:r>
         <w:rPr>
           <w:b/>
@@ -2686,7 +2752,7 @@
       <w:r>
         <w:t>3</w:t>
       </w:r>
-      <w:bookmarkEnd w:id="3"/>
+      <w:bookmarkEnd w:id="2"/>
     </w:p>
     <w:p>
       <w:pPr>
@@ -3467,7 +3533,7 @@
           <w:bCs/>
         </w:rPr>
       </w:pPr>
-      <w:bookmarkStart w:id="4" w:name="_Toc23825497"/>
+      <w:bookmarkStart w:id="3" w:name="_Toc23825497"/>
       <w:r>
         <w:rPr>
           <w:b/>
@@ -3485,7 +3551,7 @@
       <w:r>
         <w:t>4</w:t>
       </w:r>
-      <w:bookmarkEnd w:id="4"/>
+      <w:bookmarkEnd w:id="3"/>
     </w:p>
     <w:p>
       <w:pPr>
@@ -3546,6 +3612,44 @@
           <w:szCs w:val="23"/>
         </w:rPr>
         <w:t>Selected Dropdown option should be retained after clicking Calculate</w:t>
+      </w:r>
+    </w:p>
+    <w:p>
+      <w:pPr>
+        <w:autoSpaceDE w:val="0"/>
+        <w:autoSpaceDN w:val="0"/>
+        <w:adjustRightInd w:val="0"/>
+        <w:spacing w:after="0" w:line="240" w:lineRule="auto"/>
+        <w:rPr>
+          <w:rFonts w:ascii="SourceSansPro-Regular" w:hAnsi="SourceSansPro-Regular" w:cs="SourceSansPro-Regular"/>
+          <w:sz w:val="23"/>
+          <w:szCs w:val="23"/>
+        </w:rPr>
+      </w:pPr>
+    </w:p>
+    <w:p>
+      <w:pPr>
+        <w:autoSpaceDE w:val="0"/>
+        <w:autoSpaceDN w:val="0"/>
+        <w:adjustRightInd w:val="0"/>
+        <w:spacing w:after="0" w:line="240" w:lineRule="auto"/>
+        <w:rPr>
+          <w:rFonts w:ascii="SourceSansPro-Regular" w:hAnsi="SourceSansPro-Regular" w:cs="SourceSansPro-Regular"/>
+          <w:b/>
+          <w:bCs/>
+          <w:sz w:val="23"/>
+          <w:szCs w:val="23"/>
+        </w:rPr>
+      </w:pPr>
+      <w:r>
+        <w:rPr>
+          <w:rFonts w:ascii="SourceSansPro-Regular" w:hAnsi="SourceSansPro-Regular" w:cs="SourceSansPro-Regular"/>
+          <w:b/>
+          <w:bCs/>
+          <w:sz w:val="23"/>
+          <w:szCs w:val="23"/>
+        </w:rPr>
+        <w:t>Severity: Medium</w:t>
       </w:r>
     </w:p>
     <w:p>
@@ -4359,13 +4463,12 @@
           <w:bCs/>
         </w:rPr>
       </w:pPr>
-      <w:bookmarkStart w:id="5" w:name="_Toc23825498"/>
-      <w:r>
-        <w:rPr>
-          <w:b/>
-          <w:bCs/>
-        </w:rPr>
-        <w:lastRenderedPageBreak/>
+      <w:bookmarkStart w:id="4" w:name="_Toc23825498"/>
+      <w:r>
+        <w:rPr>
+          <w:b/>
+          <w:bCs/>
+        </w:rPr>
         <w:t xml:space="preserve">BUG ID: </w:t>
       </w:r>
       <w:r>
@@ -4377,7 +4480,7 @@
       <w:r>
         <w:t>5</w:t>
       </w:r>
-      <w:bookmarkEnd w:id="5"/>
+      <w:bookmarkEnd w:id="4"/>
     </w:p>
     <w:p>
       <w:pPr>
@@ -4438,6 +4541,44 @@
           <w:szCs w:val="23"/>
         </w:rPr>
         <w:t>Entry Time Radio Button PM will not retain its value</w:t>
+      </w:r>
+    </w:p>
+    <w:p>
+      <w:pPr>
+        <w:autoSpaceDE w:val="0"/>
+        <w:autoSpaceDN w:val="0"/>
+        <w:adjustRightInd w:val="0"/>
+        <w:spacing w:after="0" w:line="240" w:lineRule="auto"/>
+        <w:rPr>
+          <w:rFonts w:ascii="SourceSansPro-Regular" w:hAnsi="SourceSansPro-Regular" w:cs="SourceSansPro-Regular"/>
+          <w:sz w:val="23"/>
+          <w:szCs w:val="23"/>
+        </w:rPr>
+      </w:pPr>
+    </w:p>
+    <w:p>
+      <w:pPr>
+        <w:autoSpaceDE w:val="0"/>
+        <w:autoSpaceDN w:val="0"/>
+        <w:adjustRightInd w:val="0"/>
+        <w:spacing w:after="0" w:line="240" w:lineRule="auto"/>
+        <w:rPr>
+          <w:rFonts w:ascii="SourceSansPro-Regular" w:hAnsi="SourceSansPro-Regular" w:cs="SourceSansPro-Regular"/>
+          <w:b/>
+          <w:bCs/>
+          <w:sz w:val="23"/>
+          <w:szCs w:val="23"/>
+        </w:rPr>
+      </w:pPr>
+      <w:r>
+        <w:rPr>
+          <w:rFonts w:ascii="SourceSansPro-Regular" w:hAnsi="SourceSansPro-Regular" w:cs="SourceSansPro-Regular"/>
+          <w:b/>
+          <w:bCs/>
+          <w:sz w:val="23"/>
+          <w:szCs w:val="23"/>
+        </w:rPr>
+        <w:t>Severity: Medium</w:t>
       </w:r>
     </w:p>
     <w:p>
@@ -5132,57 +5273,6 @@
     </w:p>
     <w:p>
       <w:pPr>
-        <w:autoSpaceDE w:val="0"/>
-        <w:autoSpaceDN w:val="0"/>
-        <w:adjustRightInd w:val="0"/>
-        <w:spacing w:after="0" w:line="240" w:lineRule="auto"/>
-        <w:rPr>
-          <w:rFonts w:ascii="SourceSansPro-Bold" w:hAnsi="SourceSansPro-Bold" w:cs="SourceSansPro-Bold"/>
-          <w:b/>
-          <w:bCs/>
-          <w:sz w:val="23"/>
-          <w:szCs w:val="23"/>
-        </w:rPr>
-      </w:pPr>
-    </w:p>
-    <w:p>
-      <w:pPr>
-        <w:autoSpaceDE w:val="0"/>
-        <w:autoSpaceDN w:val="0"/>
-        <w:adjustRightInd w:val="0"/>
-        <w:spacing w:after="0" w:line="240" w:lineRule="auto"/>
-        <w:rPr>
-          <w:rFonts w:ascii="SourceSansPro-Bold" w:hAnsi="SourceSansPro-Bold" w:cs="SourceSansPro-Bold"/>
-          <w:b/>
-          <w:bCs/>
-          <w:sz w:val="23"/>
-          <w:szCs w:val="23"/>
-        </w:rPr>
-      </w:pPr>
-    </w:p>
-    <w:p>
-      <w:pPr>
-        <w:rPr>
-          <w:rFonts w:ascii="SourceSansPro-Bold" w:hAnsi="SourceSansPro-Bold" w:cs="SourceSansPro-Bold"/>
-          <w:b/>
-          <w:bCs/>
-          <w:sz w:val="23"/>
-          <w:szCs w:val="23"/>
-        </w:rPr>
-      </w:pPr>
-      <w:r>
-        <w:rPr>
-          <w:rFonts w:ascii="SourceSansPro-Bold" w:hAnsi="SourceSansPro-Bold" w:cs="SourceSansPro-Bold"/>
-          <w:b/>
-          <w:bCs/>
-          <w:sz w:val="23"/>
-          <w:szCs w:val="23"/>
-        </w:rPr>
-        <w:br w:type="page"/>
-      </w:r>
-    </w:p>
-    <w:p>
-      <w:pPr>
         <w:pStyle w:val="Heading1"/>
         <w:jc w:val="left"/>
         <w:rPr>
@@ -5190,7 +5280,7 @@
           <w:bCs/>
         </w:rPr>
       </w:pPr>
-      <w:bookmarkStart w:id="6" w:name="_Toc23825499"/>
+      <w:bookmarkStart w:id="5" w:name="_Toc23825499"/>
       <w:r>
         <w:rPr>
           <w:b/>
@@ -5208,7 +5298,7 @@
       <w:r>
         <w:t>6</w:t>
       </w:r>
-      <w:bookmarkEnd w:id="6"/>
+      <w:bookmarkEnd w:id="5"/>
     </w:p>
     <w:p>
       <w:pPr>
@@ -5269,6 +5359,44 @@
           <w:szCs w:val="23"/>
         </w:rPr>
         <w:t>Leaving Time Radio Button PM will not retain its value</w:t>
+      </w:r>
+    </w:p>
+    <w:p>
+      <w:pPr>
+        <w:autoSpaceDE w:val="0"/>
+        <w:autoSpaceDN w:val="0"/>
+        <w:adjustRightInd w:val="0"/>
+        <w:spacing w:after="0" w:line="240" w:lineRule="auto"/>
+        <w:rPr>
+          <w:rFonts w:ascii="SourceSansPro-Regular" w:hAnsi="SourceSansPro-Regular" w:cs="SourceSansPro-Regular"/>
+          <w:sz w:val="23"/>
+          <w:szCs w:val="23"/>
+        </w:rPr>
+      </w:pPr>
+    </w:p>
+    <w:p>
+      <w:pPr>
+        <w:autoSpaceDE w:val="0"/>
+        <w:autoSpaceDN w:val="0"/>
+        <w:adjustRightInd w:val="0"/>
+        <w:spacing w:after="0" w:line="240" w:lineRule="auto"/>
+        <w:rPr>
+          <w:rFonts w:ascii="SourceSansPro-Regular" w:hAnsi="SourceSansPro-Regular" w:cs="SourceSansPro-Regular"/>
+          <w:b/>
+          <w:bCs/>
+          <w:sz w:val="23"/>
+          <w:szCs w:val="23"/>
+        </w:rPr>
+      </w:pPr>
+      <w:r>
+        <w:rPr>
+          <w:rFonts w:ascii="SourceSansPro-Regular" w:hAnsi="SourceSansPro-Regular" w:cs="SourceSansPro-Regular"/>
+          <w:b/>
+          <w:bCs/>
+          <w:sz w:val="23"/>
+          <w:szCs w:val="23"/>
+        </w:rPr>
+        <w:t>Severity: Medium</w:t>
       </w:r>
     </w:p>
     <w:p>
@@ -6060,7 +6188,7 @@
           <w:bCs/>
         </w:rPr>
       </w:pPr>
-      <w:bookmarkStart w:id="7" w:name="_Toc23825500"/>
+      <w:bookmarkStart w:id="6" w:name="_Toc23825500"/>
       <w:r>
         <w:rPr>
           <w:b/>
@@ -6078,7 +6206,7 @@
       <w:r>
         <w:t>7</w:t>
       </w:r>
-      <w:bookmarkEnd w:id="7"/>
+      <w:bookmarkEnd w:id="6"/>
     </w:p>
     <w:p>
       <w:pPr>
@@ -6139,6 +6267,44 @@
           <w:szCs w:val="23"/>
         </w:rPr>
         <w:t>Wrong Estimated Parking Cost when no Entry Time entered.</w:t>
+      </w:r>
+    </w:p>
+    <w:p>
+      <w:pPr>
+        <w:autoSpaceDE w:val="0"/>
+        <w:autoSpaceDN w:val="0"/>
+        <w:adjustRightInd w:val="0"/>
+        <w:spacing w:after="0" w:line="240" w:lineRule="auto"/>
+        <w:rPr>
+          <w:rFonts w:ascii="SourceSansPro-Regular" w:hAnsi="SourceSansPro-Regular" w:cs="SourceSansPro-Regular"/>
+          <w:sz w:val="23"/>
+          <w:szCs w:val="23"/>
+        </w:rPr>
+      </w:pPr>
+    </w:p>
+    <w:p>
+      <w:pPr>
+        <w:autoSpaceDE w:val="0"/>
+        <w:autoSpaceDN w:val="0"/>
+        <w:adjustRightInd w:val="0"/>
+        <w:spacing w:after="0" w:line="240" w:lineRule="auto"/>
+        <w:rPr>
+          <w:rFonts w:ascii="SourceSansPro-Regular" w:hAnsi="SourceSansPro-Regular" w:cs="SourceSansPro-Regular"/>
+          <w:b/>
+          <w:bCs/>
+          <w:sz w:val="23"/>
+          <w:szCs w:val="23"/>
+        </w:rPr>
+      </w:pPr>
+      <w:r>
+        <w:rPr>
+          <w:rFonts w:ascii="SourceSansPro-Regular" w:hAnsi="SourceSansPro-Regular" w:cs="SourceSansPro-Regular"/>
+          <w:b/>
+          <w:bCs/>
+          <w:sz w:val="23"/>
+          <w:szCs w:val="23"/>
+        </w:rPr>
+        <w:t>Severity: High</w:t>
       </w:r>
     </w:p>
     <w:p>
@@ -6800,7 +6966,7 @@
           <w:bCs/>
         </w:rPr>
       </w:pPr>
-      <w:bookmarkStart w:id="8" w:name="_Toc23825501"/>
+      <w:bookmarkStart w:id="7" w:name="_Toc23825501"/>
       <w:r>
         <w:rPr>
           <w:b/>
@@ -6818,7 +6984,7 @@
       <w:r>
         <w:t>8</w:t>
       </w:r>
-      <w:bookmarkEnd w:id="8"/>
+      <w:bookmarkEnd w:id="7"/>
     </w:p>
     <w:p>
       <w:pPr>
@@ -6878,7 +7044,53 @@
           <w:sz w:val="23"/>
           <w:szCs w:val="23"/>
         </w:rPr>
-        <w:t>PM Radio Button will increment 12 hours when entered 24-hour clock</w:t>
+        <w:t xml:space="preserve">PM Radio Button will increment 12 hours when entered 24-hour </w:t>
+      </w:r>
+      <w:r>
+        <w:rPr>
+          <w:rFonts w:ascii="SourceSansPro-Regular" w:hAnsi="SourceSansPro-Regular" w:cs="SourceSansPro-Regular"/>
+          <w:sz w:val="23"/>
+          <w:szCs w:val="23"/>
+        </w:rPr>
+        <w:t>format</w:t>
+      </w:r>
+    </w:p>
+    <w:p>
+      <w:pPr>
+        <w:autoSpaceDE w:val="0"/>
+        <w:autoSpaceDN w:val="0"/>
+        <w:adjustRightInd w:val="0"/>
+        <w:spacing w:after="0" w:line="240" w:lineRule="auto"/>
+        <w:rPr>
+          <w:rFonts w:ascii="SourceSansPro-Regular" w:hAnsi="SourceSansPro-Regular" w:cs="SourceSansPro-Regular"/>
+          <w:sz w:val="23"/>
+          <w:szCs w:val="23"/>
+        </w:rPr>
+      </w:pPr>
+    </w:p>
+    <w:p>
+      <w:pPr>
+        <w:autoSpaceDE w:val="0"/>
+        <w:autoSpaceDN w:val="0"/>
+        <w:adjustRightInd w:val="0"/>
+        <w:spacing w:after="0" w:line="240" w:lineRule="auto"/>
+        <w:rPr>
+          <w:rFonts w:ascii="SourceSansPro-Regular" w:hAnsi="SourceSansPro-Regular" w:cs="SourceSansPro-Regular"/>
+          <w:b/>
+          <w:bCs/>
+          <w:sz w:val="23"/>
+          <w:szCs w:val="23"/>
+        </w:rPr>
+      </w:pPr>
+      <w:r>
+        <w:rPr>
+          <w:rFonts w:ascii="SourceSansPro-Regular" w:hAnsi="SourceSansPro-Regular" w:cs="SourceSansPro-Regular"/>
+          <w:b/>
+          <w:bCs/>
+          <w:sz w:val="23"/>
+          <w:szCs w:val="23"/>
+        </w:rPr>
+        <w:t>Severity: Medium</w:t>
       </w:r>
     </w:p>
     <w:p>
@@ -7630,7 +7842,7 @@
           <w:bCs/>
         </w:rPr>
       </w:pPr>
-      <w:bookmarkStart w:id="9" w:name="_Toc23825502"/>
+      <w:bookmarkStart w:id="8" w:name="_Toc23825502"/>
       <w:r>
         <w:rPr>
           <w:b/>
@@ -7648,7 +7860,7 @@
       <w:r>
         <w:t>9</w:t>
       </w:r>
-      <w:bookmarkEnd w:id="9"/>
+      <w:bookmarkEnd w:id="8"/>
     </w:p>
     <w:p>
       <w:pPr>
@@ -7709,6 +7921,44 @@
           <w:szCs w:val="23"/>
         </w:rPr>
         <w:t>Value of date will return a Negative value</w:t>
+      </w:r>
+    </w:p>
+    <w:p>
+      <w:pPr>
+        <w:autoSpaceDE w:val="0"/>
+        <w:autoSpaceDN w:val="0"/>
+        <w:adjustRightInd w:val="0"/>
+        <w:spacing w:after="0" w:line="240" w:lineRule="auto"/>
+        <w:rPr>
+          <w:rFonts w:ascii="SourceSansPro-Regular" w:hAnsi="SourceSansPro-Regular" w:cs="SourceSansPro-Regular"/>
+          <w:sz w:val="23"/>
+          <w:szCs w:val="23"/>
+        </w:rPr>
+      </w:pPr>
+    </w:p>
+    <w:p>
+      <w:pPr>
+        <w:autoSpaceDE w:val="0"/>
+        <w:autoSpaceDN w:val="0"/>
+        <w:adjustRightInd w:val="0"/>
+        <w:spacing w:after="0" w:line="240" w:lineRule="auto"/>
+        <w:rPr>
+          <w:rFonts w:ascii="SourceSansPro-Regular" w:hAnsi="SourceSansPro-Regular" w:cs="SourceSansPro-Regular"/>
+          <w:b/>
+          <w:bCs/>
+          <w:sz w:val="23"/>
+          <w:szCs w:val="23"/>
+        </w:rPr>
+      </w:pPr>
+      <w:r>
+        <w:rPr>
+          <w:rFonts w:ascii="SourceSansPro-Regular" w:hAnsi="SourceSansPro-Regular" w:cs="SourceSansPro-Regular"/>
+          <w:b/>
+          <w:bCs/>
+          <w:sz w:val="23"/>
+          <w:szCs w:val="23"/>
+        </w:rPr>
+        <w:t>Severity: High</w:t>
       </w:r>
     </w:p>
     <w:p>
@@ -8471,7 +8721,7 @@
           <w:bCs/>
         </w:rPr>
       </w:pPr>
-      <w:bookmarkStart w:id="10" w:name="_Toc23825503"/>
+      <w:bookmarkStart w:id="9" w:name="_Toc23825503"/>
       <w:r>
         <w:rPr>
           <w:b/>
@@ -8489,7 +8739,7 @@
       <w:r>
         <w:t>10</w:t>
       </w:r>
-      <w:bookmarkEnd w:id="10"/>
+      <w:bookmarkEnd w:id="9"/>
     </w:p>
     <w:p>
       <w:pPr>
@@ -8550,6 +8800,44 @@
           <w:szCs w:val="23"/>
         </w:rPr>
         <w:t>Page load is slow when entering large value to compute</w:t>
+      </w:r>
+    </w:p>
+    <w:p>
+      <w:pPr>
+        <w:autoSpaceDE w:val="0"/>
+        <w:autoSpaceDN w:val="0"/>
+        <w:adjustRightInd w:val="0"/>
+        <w:spacing w:after="0" w:line="240" w:lineRule="auto"/>
+        <w:rPr>
+          <w:rFonts w:ascii="SourceSansPro-Regular" w:hAnsi="SourceSansPro-Regular" w:cs="SourceSansPro-Regular"/>
+          <w:sz w:val="23"/>
+          <w:szCs w:val="23"/>
+        </w:rPr>
+      </w:pPr>
+    </w:p>
+    <w:p>
+      <w:pPr>
+        <w:autoSpaceDE w:val="0"/>
+        <w:autoSpaceDN w:val="0"/>
+        <w:adjustRightInd w:val="0"/>
+        <w:spacing w:after="0" w:line="240" w:lineRule="auto"/>
+        <w:rPr>
+          <w:rFonts w:ascii="SourceSansPro-Regular" w:hAnsi="SourceSansPro-Regular" w:cs="SourceSansPro-Regular"/>
+          <w:b/>
+          <w:bCs/>
+          <w:sz w:val="23"/>
+          <w:szCs w:val="23"/>
+        </w:rPr>
+      </w:pPr>
+      <w:r>
+        <w:rPr>
+          <w:rFonts w:ascii="SourceSansPro-Regular" w:hAnsi="SourceSansPro-Regular" w:cs="SourceSansPro-Regular"/>
+          <w:b/>
+          <w:bCs/>
+          <w:sz w:val="23"/>
+          <w:szCs w:val="23"/>
+        </w:rPr>
+        <w:t>Severity: High</w:t>
       </w:r>
     </w:p>
     <w:p>
@@ -9215,93 +9503,6 @@
     <w:p>
       <w:pPr>
         <w:rPr>
-          <w:noProof/>
-        </w:rPr>
-      </w:pPr>
-      <w:r>
-        <w:rPr>
-          <w:rFonts w:ascii="SourceSansPro-Bold" w:hAnsi="SourceSansPro-Bold" w:cs="SourceSansPro-Bold"/>
-          <w:sz w:val="23"/>
-          <w:szCs w:val="23"/>
-        </w:rPr>
-        <w:t>LRSV-</w:t>
-      </w:r>
-      <w:r>
-        <w:rPr>
-          <w:rFonts w:ascii="SourceSansPro-Bold" w:hAnsi="SourceSansPro-Bold" w:cs="SourceSansPro-Bold"/>
-          <w:sz w:val="23"/>
-          <w:szCs w:val="23"/>
-        </w:rPr>
-        <w:t>BUG-0</w:t>
-      </w:r>
-      <w:r>
-        <w:rPr>
-          <w:rFonts w:ascii="SourceSansPro-Bold" w:hAnsi="SourceSansPro-Bold" w:cs="SourceSansPro-Bold"/>
-          <w:sz w:val="23"/>
-          <w:szCs w:val="23"/>
-        </w:rPr>
-        <w:t>10</w:t>
-      </w:r>
-      <w:r>
-        <w:rPr>
-          <w:rFonts w:ascii="SourceSansPro-Regular" w:hAnsi="SourceSansPro-Regular" w:cs="SourceSansPro-Regular"/>
-          <w:sz w:val="23"/>
-          <w:szCs w:val="23"/>
-        </w:rPr>
-        <w:t xml:space="preserve"> </w:t>
-      </w:r>
-      <w:r>
-        <w:rPr>
-          <w:rFonts w:ascii="SourceSansPro-Bold" w:hAnsi="SourceSansPro-Bold" w:cs="SourceSansPro-Bold"/>
-          <w:sz w:val="23"/>
-          <w:szCs w:val="23"/>
-        </w:rPr>
-        <w:t xml:space="preserve">is related to </w:t>
-      </w:r>
-      <w:proofErr w:type="spellStart"/>
-      <w:r>
-        <w:rPr>
-          <w:rFonts w:ascii="SourceSansPro-Bold" w:hAnsi="SourceSansPro-Bold" w:cs="SourceSansPro-Bold"/>
-          <w:sz w:val="23"/>
-          <w:szCs w:val="23"/>
-        </w:rPr>
-        <w:t>TestCase</w:t>
-      </w:r>
-      <w:proofErr w:type="spellEnd"/>
-      <w:r>
-        <w:rPr>
-          <w:rFonts w:ascii="SourceSansPro-Bold" w:hAnsi="SourceSansPro-Bold" w:cs="SourceSansPro-Bold"/>
-          <w:sz w:val="23"/>
-          <w:szCs w:val="23"/>
-        </w:rPr>
-        <w:t xml:space="preserve"> LRSV-ECO-XXX</w:t>
-      </w:r>
-    </w:p>
-    <w:p>
-      <w:pPr>
-        <w:autoSpaceDE w:val="0"/>
-        <w:autoSpaceDN w:val="0"/>
-        <w:adjustRightInd w:val="0"/>
-        <w:spacing w:after="0" w:line="240" w:lineRule="auto"/>
-        <w:rPr>
-          <w:noProof/>
-        </w:rPr>
-      </w:pPr>
-    </w:p>
-    <w:p>
-      <w:pPr>
-        <w:autoSpaceDE w:val="0"/>
-        <w:autoSpaceDN w:val="0"/>
-        <w:adjustRightInd w:val="0"/>
-        <w:spacing w:after="0" w:line="240" w:lineRule="auto"/>
-        <w:rPr>
-          <w:noProof/>
-        </w:rPr>
-      </w:pPr>
-    </w:p>
-    <w:p>
-      <w:pPr>
-        <w:rPr>
           <w:rFonts w:asciiTheme="majorHAnsi" w:eastAsiaTheme="majorEastAsia" w:hAnsiTheme="majorHAnsi" w:cstheme="majorBidi"/>
           <w:b/>
           <w:bCs/>
@@ -9312,667 +9513,65 @@
       </w:pPr>
       <w:r>
         <w:rPr>
-          <w:b/>
-          <w:bCs/>
-        </w:rPr>
-        <w:br w:type="page"/>
-      </w:r>
-    </w:p>
-    <w:p>
-      <w:pPr>
-        <w:pStyle w:val="Heading1"/>
-        <w:jc w:val="left"/>
-        <w:rPr>
-          <w:b/>
-          <w:bCs/>
-        </w:rPr>
-      </w:pPr>
-      <w:bookmarkStart w:id="11" w:name="_Toc23825504"/>
-      <w:r>
-        <w:rPr>
-          <w:b/>
-          <w:bCs/>
-        </w:rPr>
-        <w:lastRenderedPageBreak/>
-        <w:t xml:space="preserve">BUG ID: </w:t>
-      </w:r>
-      <w:r>
+          <w:rFonts w:ascii="SourceSansPro-Bold" w:hAnsi="SourceSansPro-Bold" w:cs="SourceSansPro-Bold"/>
+          <w:sz w:val="23"/>
+          <w:szCs w:val="23"/>
+        </w:rPr>
         <w:t>LRSV-</w:t>
       </w:r>
       <w:r>
+        <w:rPr>
+          <w:rFonts w:ascii="SourceSansPro-Bold" w:hAnsi="SourceSansPro-Bold" w:cs="SourceSansPro-Bold"/>
+          <w:sz w:val="23"/>
+          <w:szCs w:val="23"/>
+        </w:rPr>
         <w:t>BUG-0</w:t>
       </w:r>
       <w:r>
-        <w:t>11</w:t>
-      </w:r>
-      <w:bookmarkEnd w:id="11"/>
-    </w:p>
-    <w:p>
-      <w:pPr>
-        <w:autoSpaceDE w:val="0"/>
-        <w:autoSpaceDN w:val="0"/>
-        <w:adjustRightInd w:val="0"/>
-        <w:spacing w:after="0" w:line="240" w:lineRule="auto"/>
-        <w:rPr>
-          <w:rFonts w:ascii="SourceSansPro-Bold" w:hAnsi="SourceSansPro-Bold" w:cs="SourceSansPro-Bold"/>
-          <w:b/>
-          <w:bCs/>
-          <w:sz w:val="23"/>
-          <w:szCs w:val="23"/>
-        </w:rPr>
-      </w:pPr>
-    </w:p>
-    <w:p>
-      <w:pPr>
-        <w:autoSpaceDE w:val="0"/>
-        <w:autoSpaceDN w:val="0"/>
-        <w:adjustRightInd w:val="0"/>
-        <w:spacing w:after="0" w:line="240" w:lineRule="auto"/>
-        <w:rPr>
-          <w:rFonts w:ascii="SourceSansPro-Bold" w:hAnsi="SourceSansPro-Bold" w:cs="SourceSansPro-Bold"/>
-          <w:b/>
-          <w:bCs/>
-          <w:sz w:val="23"/>
-          <w:szCs w:val="23"/>
-        </w:rPr>
-      </w:pPr>
-      <w:r>
-        <w:rPr>
-          <w:rFonts w:ascii="SourceSansPro-Bold" w:hAnsi="SourceSansPro-Bold" w:cs="SourceSansPro-Bold"/>
-          <w:b/>
-          <w:bCs/>
-          <w:sz w:val="23"/>
-          <w:szCs w:val="23"/>
-        </w:rPr>
-        <w:t>Name of the bug</w:t>
-      </w:r>
-    </w:p>
-    <w:p>
-      <w:pPr>
-        <w:autoSpaceDE w:val="0"/>
-        <w:autoSpaceDN w:val="0"/>
-        <w:adjustRightInd w:val="0"/>
-        <w:spacing w:after="0" w:line="240" w:lineRule="auto"/>
-        <w:rPr>
-          <w:rFonts w:ascii="SourceSansPro-Regular" w:hAnsi="SourceSansPro-Regular" w:cs="SourceSansPro-Regular"/>
-          <w:sz w:val="23"/>
-          <w:szCs w:val="23"/>
-        </w:rPr>
-      </w:pPr>
-      <w:r>
-        <w:rPr>
-          <w:rFonts w:ascii="SourceSansPro-Regular" w:hAnsi="SourceSansPro-Regular" w:cs="SourceSansPro-Regular"/>
-          <w:sz w:val="23"/>
-          <w:szCs w:val="23"/>
-        </w:rPr>
-        <w:t>&lt;&gt;</w:t>
-      </w:r>
-    </w:p>
-    <w:p>
-      <w:pPr>
-        <w:autoSpaceDE w:val="0"/>
-        <w:autoSpaceDN w:val="0"/>
-        <w:adjustRightInd w:val="0"/>
-        <w:spacing w:after="0" w:line="240" w:lineRule="auto"/>
-        <w:rPr>
-          <w:rFonts w:ascii="SourceSansPro-Bold" w:hAnsi="SourceSansPro-Bold" w:cs="SourceSansPro-Bold"/>
-          <w:b/>
-          <w:bCs/>
-          <w:sz w:val="23"/>
-          <w:szCs w:val="23"/>
-        </w:rPr>
-      </w:pPr>
-      <w:r>
-        <w:rPr>
-          <w:rFonts w:ascii="SourceSansPro-Bold" w:hAnsi="SourceSansPro-Bold" w:cs="SourceSansPro-Bold"/>
-          <w:b/>
-          <w:bCs/>
-          <w:sz w:val="23"/>
-          <w:szCs w:val="23"/>
-        </w:rPr>
-        <w:t>Steps to reproduce</w:t>
-      </w:r>
-    </w:p>
-    <w:p>
-      <w:pPr>
-        <w:numPr>
-          <w:ilvl w:val="0"/>
-          <w:numId w:val="12"/>
-        </w:numPr>
-        <w:autoSpaceDE w:val="0"/>
-        <w:autoSpaceDN w:val="0"/>
-        <w:adjustRightInd w:val="0"/>
-        <w:spacing w:after="0" w:line="240" w:lineRule="auto"/>
-        <w:rPr>
-          <w:rFonts w:ascii="SourceSansPro-Regular" w:hAnsi="SourceSansPro-Regular" w:cs="SourceSansPro-Regular"/>
-          <w:sz w:val="23"/>
-          <w:szCs w:val="23"/>
-        </w:rPr>
-      </w:pPr>
-      <w:r>
-        <w:rPr>
-          <w:rFonts w:ascii="SourceSansPro-Regular" w:hAnsi="SourceSansPro-Regular" w:cs="SourceSansPro-Regular"/>
-          <w:sz w:val="23"/>
-          <w:szCs w:val="23"/>
-        </w:rPr>
-        <w:t xml:space="preserve">Go to the URL: </w:t>
-      </w:r>
-      <w:r>
-        <w:rPr>
-          <w:rFonts w:ascii="SourceSansPro-Regular" w:hAnsi="SourceSansPro-Regular" w:cs="SourceSansPro-Regular"/>
-          <w:sz w:val="23"/>
-          <w:szCs w:val="23"/>
-        </w:rPr>
-        <w:t>http://www.shino.de/parkcalc/index.php</w:t>
-      </w:r>
-    </w:p>
-    <w:p>
-      <w:pPr>
-        <w:numPr>
-          <w:ilvl w:val="0"/>
-          <w:numId w:val="12"/>
-        </w:numPr>
-        <w:autoSpaceDE w:val="0"/>
-        <w:autoSpaceDN w:val="0"/>
-        <w:adjustRightInd w:val="0"/>
-        <w:spacing w:after="0" w:line="240" w:lineRule="auto"/>
-        <w:rPr>
-          <w:rFonts w:ascii="SourceSansPro-Regular" w:hAnsi="SourceSansPro-Regular" w:cs="SourceSansPro-Regular"/>
-          <w:sz w:val="23"/>
-          <w:szCs w:val="23"/>
-        </w:rPr>
-      </w:pPr>
-      <w:r>
-        <w:rPr>
-          <w:rFonts w:ascii="SourceSansPro-Regular" w:hAnsi="SourceSansPro-Regular" w:cs="SourceSansPro-Regular"/>
-          <w:sz w:val="23"/>
-          <w:szCs w:val="23"/>
-        </w:rPr>
-        <w:t xml:space="preserve">On Dropdown option for 'Choose a Parking Lot', select </w:t>
-      </w:r>
-      <w:r>
-        <w:rPr>
-          <w:rFonts w:ascii="SourceSansPro-Regular" w:hAnsi="SourceSansPro-Regular" w:cs="SourceSansPro-Regular"/>
-          <w:b/>
-          <w:bCs/>
-          <w:sz w:val="23"/>
-          <w:szCs w:val="23"/>
-        </w:rPr>
-        <w:t>Economy Parking</w:t>
-      </w:r>
-    </w:p>
-    <w:p>
-      <w:pPr>
-        <w:numPr>
-          <w:ilvl w:val="0"/>
-          <w:numId w:val="12"/>
-        </w:numPr>
-        <w:autoSpaceDE w:val="0"/>
-        <w:autoSpaceDN w:val="0"/>
-        <w:adjustRightInd w:val="0"/>
-        <w:spacing w:after="0" w:line="240" w:lineRule="auto"/>
-        <w:rPr>
-          <w:rFonts w:ascii="SourceSansPro-Regular" w:hAnsi="SourceSansPro-Regular" w:cs="SourceSansPro-Regular"/>
-          <w:sz w:val="23"/>
-          <w:szCs w:val="23"/>
-        </w:rPr>
-      </w:pPr>
-      <w:r>
-        <w:rPr>
-          <w:rFonts w:ascii="SourceSansPro-Regular" w:hAnsi="SourceSansPro-Regular" w:cs="SourceSansPro-Regular"/>
-          <w:sz w:val="23"/>
-          <w:szCs w:val="23"/>
-        </w:rPr>
-        <w:t>On Entry Date Picker, select Entry Date: 11/4/2019</w:t>
-      </w:r>
-    </w:p>
-    <w:p>
-      <w:pPr>
-        <w:numPr>
-          <w:ilvl w:val="0"/>
-          <w:numId w:val="12"/>
-        </w:numPr>
-        <w:autoSpaceDE w:val="0"/>
-        <w:autoSpaceDN w:val="0"/>
-        <w:adjustRightInd w:val="0"/>
-        <w:spacing w:after="0" w:line="240" w:lineRule="auto"/>
-        <w:rPr>
-          <w:rFonts w:ascii="SourceSansPro-Regular" w:hAnsi="SourceSansPro-Regular" w:cs="SourceSansPro-Regular"/>
-          <w:sz w:val="23"/>
-          <w:szCs w:val="23"/>
-        </w:rPr>
-      </w:pPr>
-      <w:r>
-        <w:rPr>
-          <w:rFonts w:ascii="SourceSansPro-Regular" w:hAnsi="SourceSansPro-Regular" w:cs="SourceSansPro-Regular"/>
-          <w:sz w:val="23"/>
-          <w:szCs w:val="23"/>
-        </w:rPr>
-        <w:t xml:space="preserve">On Time Entry, enter Time: </w:t>
-      </w:r>
-      <w:r>
-        <w:rPr>
-          <w:rFonts w:ascii="SourceSansPro-Regular" w:hAnsi="SourceSansPro-Regular" w:cs="SourceSansPro-Regular"/>
-          <w:sz w:val="23"/>
-          <w:szCs w:val="23"/>
-        </w:rPr>
-        <w:t>12</w:t>
-      </w:r>
-      <w:r>
-        <w:rPr>
-          <w:rFonts w:ascii="SourceSansPro-Regular" w:hAnsi="SourceSansPro-Regular" w:cs="SourceSansPro-Regular"/>
-          <w:sz w:val="23"/>
-          <w:szCs w:val="23"/>
-        </w:rPr>
-        <w:t>:00</w:t>
-      </w:r>
-    </w:p>
-    <w:p>
-      <w:pPr>
-        <w:numPr>
-          <w:ilvl w:val="0"/>
-          <w:numId w:val="12"/>
-        </w:numPr>
-        <w:autoSpaceDE w:val="0"/>
-        <w:autoSpaceDN w:val="0"/>
-        <w:adjustRightInd w:val="0"/>
-        <w:spacing w:after="0" w:line="240" w:lineRule="auto"/>
-        <w:rPr>
-          <w:rFonts w:ascii="SourceSansPro-Regular" w:hAnsi="SourceSansPro-Regular" w:cs="SourceSansPro-Regular"/>
-          <w:sz w:val="23"/>
-          <w:szCs w:val="23"/>
-        </w:rPr>
-      </w:pPr>
-      <w:r>
-        <w:rPr>
-          <w:rFonts w:ascii="SourceSansPro-Regular" w:hAnsi="SourceSansPro-Regular" w:cs="SourceSansPro-Regular"/>
-          <w:sz w:val="23"/>
-          <w:szCs w:val="23"/>
-        </w:rPr>
-        <w:t xml:space="preserve">Then select Radio Button: </w:t>
-      </w:r>
-      <w:r>
-        <w:rPr>
-          <w:rFonts w:ascii="SourceSansPro-Regular" w:hAnsi="SourceSansPro-Regular" w:cs="SourceSansPro-Regular"/>
-          <w:sz w:val="23"/>
-          <w:szCs w:val="23"/>
-        </w:rPr>
-        <w:t>A</w:t>
-      </w:r>
-      <w:r>
-        <w:rPr>
-          <w:rFonts w:ascii="SourceSansPro-Regular" w:hAnsi="SourceSansPro-Regular" w:cs="SourceSansPro-Regular"/>
-          <w:sz w:val="23"/>
-          <w:szCs w:val="23"/>
-        </w:rPr>
-        <w:t>M</w:t>
-      </w:r>
-    </w:p>
-    <w:p>
-      <w:pPr>
-        <w:numPr>
-          <w:ilvl w:val="0"/>
-          <w:numId w:val="12"/>
-        </w:numPr>
-        <w:autoSpaceDE w:val="0"/>
-        <w:autoSpaceDN w:val="0"/>
-        <w:adjustRightInd w:val="0"/>
-        <w:spacing w:after="0" w:line="240" w:lineRule="auto"/>
-        <w:rPr>
-          <w:rFonts w:ascii="SourceSansPro-Regular" w:hAnsi="SourceSansPro-Regular" w:cs="SourceSansPro-Regular"/>
-          <w:sz w:val="23"/>
-          <w:szCs w:val="23"/>
-        </w:rPr>
-      </w:pPr>
-      <w:r>
-        <w:rPr>
-          <w:rFonts w:ascii="SourceSansPro-Regular" w:hAnsi="SourceSansPro-Regular" w:cs="SourceSansPro-Regular"/>
-          <w:sz w:val="23"/>
-          <w:szCs w:val="23"/>
-        </w:rPr>
-        <w:t xml:space="preserve">On Leaving Date Picker, select Leaving Date: </w:t>
-      </w:r>
-      <w:r>
-        <w:rPr>
-          <w:rFonts w:ascii="SourceSansPro-Regular" w:hAnsi="SourceSansPro-Regular" w:cs="SourceSansPro-Regular"/>
-          <w:sz w:val="23"/>
-          <w:szCs w:val="23"/>
-        </w:rPr>
-        <w:t>11/5/209999999</w:t>
-      </w:r>
-    </w:p>
-    <w:p>
-      <w:pPr>
-        <w:numPr>
-          <w:ilvl w:val="0"/>
-          <w:numId w:val="12"/>
-        </w:numPr>
-        <w:autoSpaceDE w:val="0"/>
-        <w:autoSpaceDN w:val="0"/>
-        <w:adjustRightInd w:val="0"/>
-        <w:spacing w:after="0" w:line="240" w:lineRule="auto"/>
-        <w:rPr>
-          <w:rFonts w:ascii="SourceSansPro-Regular" w:hAnsi="SourceSansPro-Regular" w:cs="SourceSansPro-Regular"/>
-          <w:sz w:val="23"/>
-          <w:szCs w:val="23"/>
-        </w:rPr>
-      </w:pPr>
-      <w:r>
-        <w:rPr>
-          <w:rFonts w:ascii="SourceSansPro-Regular" w:hAnsi="SourceSansPro-Regular" w:cs="SourceSansPro-Regular"/>
-          <w:sz w:val="23"/>
-          <w:szCs w:val="23"/>
-        </w:rPr>
-        <w:t xml:space="preserve">On Time Leaving, enter Time: </w:t>
-      </w:r>
-      <w:r>
-        <w:rPr>
-          <w:rFonts w:ascii="SourceSansPro-Regular" w:hAnsi="SourceSansPro-Regular" w:cs="SourceSansPro-Regular"/>
-          <w:sz w:val="23"/>
-          <w:szCs w:val="23"/>
-        </w:rPr>
-        <w:t>25</w:t>
-      </w:r>
-      <w:r>
-        <w:rPr>
-          <w:rFonts w:ascii="SourceSansPro-Regular" w:hAnsi="SourceSansPro-Regular" w:cs="SourceSansPro-Regular"/>
-          <w:sz w:val="23"/>
-          <w:szCs w:val="23"/>
-        </w:rPr>
-        <w:t>:</w:t>
-      </w:r>
-      <w:r>
-        <w:rPr>
-          <w:rFonts w:ascii="SourceSansPro-Regular" w:hAnsi="SourceSansPro-Regular" w:cs="SourceSansPro-Regular"/>
-          <w:sz w:val="23"/>
-          <w:szCs w:val="23"/>
-        </w:rPr>
-        <w:t>00</w:t>
-      </w:r>
-    </w:p>
-    <w:p>
-      <w:pPr>
-        <w:numPr>
-          <w:ilvl w:val="0"/>
-          <w:numId w:val="12"/>
-        </w:numPr>
-        <w:autoSpaceDE w:val="0"/>
-        <w:autoSpaceDN w:val="0"/>
-        <w:adjustRightInd w:val="0"/>
-        <w:spacing w:after="0" w:line="240" w:lineRule="auto"/>
-        <w:rPr>
-          <w:rFonts w:ascii="SourceSansPro-Regular" w:hAnsi="SourceSansPro-Regular" w:cs="SourceSansPro-Regular"/>
-          <w:sz w:val="23"/>
-          <w:szCs w:val="23"/>
-        </w:rPr>
-      </w:pPr>
-      <w:r>
-        <w:rPr>
-          <w:rFonts w:ascii="SourceSansPro-Regular" w:hAnsi="SourceSansPro-Regular" w:cs="SourceSansPro-Regular"/>
-          <w:sz w:val="23"/>
-          <w:szCs w:val="23"/>
-        </w:rPr>
-        <w:t xml:space="preserve">Then select Radio Button: </w:t>
-      </w:r>
-      <w:r>
-        <w:rPr>
-          <w:rFonts w:ascii="SourceSansPro-Regular" w:hAnsi="SourceSansPro-Regular" w:cs="SourceSansPro-Regular"/>
-          <w:sz w:val="23"/>
-          <w:szCs w:val="23"/>
-        </w:rPr>
-        <w:t>P</w:t>
-      </w:r>
-      <w:r>
-        <w:rPr>
-          <w:rFonts w:ascii="SourceSansPro-Regular" w:hAnsi="SourceSansPro-Regular" w:cs="SourceSansPro-Regular"/>
-          <w:sz w:val="23"/>
-          <w:szCs w:val="23"/>
-        </w:rPr>
-        <w:t>M</w:t>
-      </w:r>
-    </w:p>
-    <w:p>
-      <w:pPr>
-        <w:numPr>
-          <w:ilvl w:val="0"/>
-          <w:numId w:val="12"/>
-        </w:numPr>
-        <w:autoSpaceDE w:val="0"/>
-        <w:autoSpaceDN w:val="0"/>
-        <w:adjustRightInd w:val="0"/>
-        <w:spacing w:after="0" w:line="240" w:lineRule="auto"/>
-        <w:rPr>
-          <w:rFonts w:ascii="SourceSansPro-Regular" w:hAnsi="SourceSansPro-Regular" w:cs="SourceSansPro-Regular"/>
-          <w:sz w:val="23"/>
-          <w:szCs w:val="23"/>
-        </w:rPr>
-      </w:pPr>
-      <w:r>
-        <w:rPr>
-          <w:rFonts w:ascii="SourceSansPro-Regular" w:hAnsi="SourceSansPro-Regular" w:cs="SourceSansPro-Regular"/>
-          <w:sz w:val="23"/>
-          <w:szCs w:val="23"/>
-        </w:rPr>
-        <w:t>Click on Calculate button</w:t>
-      </w:r>
-    </w:p>
-    <w:p>
-      <w:pPr>
-        <w:autoSpaceDE w:val="0"/>
-        <w:autoSpaceDN w:val="0"/>
-        <w:adjustRightInd w:val="0"/>
-        <w:spacing w:after="0" w:line="240" w:lineRule="auto"/>
-        <w:rPr>
-          <w:rFonts w:ascii="SourceSansPro-Regular" w:hAnsi="SourceSansPro-Regular" w:cs="SourceSansPro-Regular"/>
-          <w:sz w:val="23"/>
-          <w:szCs w:val="23"/>
-        </w:rPr>
-      </w:pPr>
-    </w:p>
-    <w:p>
-      <w:pPr>
-        <w:autoSpaceDE w:val="0"/>
-        <w:autoSpaceDN w:val="0"/>
-        <w:adjustRightInd w:val="0"/>
-        <w:spacing w:after="0" w:line="240" w:lineRule="auto"/>
-        <w:rPr>
-          <w:rFonts w:ascii="SourceSansPro-Bold" w:hAnsi="SourceSansPro-Bold" w:cs="SourceSansPro-Bold"/>
-          <w:b/>
-          <w:bCs/>
-          <w:sz w:val="23"/>
-          <w:szCs w:val="23"/>
-        </w:rPr>
-      </w:pPr>
-      <w:r>
-        <w:rPr>
-          <w:rFonts w:ascii="SourceSansPro-Bold" w:hAnsi="SourceSansPro-Bold" w:cs="SourceSansPro-Bold"/>
-          <w:b/>
-          <w:bCs/>
-          <w:sz w:val="23"/>
-          <w:szCs w:val="23"/>
-        </w:rPr>
-        <w:t>Expected result</w:t>
-      </w:r>
-    </w:p>
-    <w:p>
-      <w:pPr>
-        <w:autoSpaceDE w:val="0"/>
-        <w:autoSpaceDN w:val="0"/>
-        <w:adjustRightInd w:val="0"/>
-        <w:spacing w:after="0" w:line="240" w:lineRule="auto"/>
-        <w:rPr>
-          <w:rFonts w:ascii="SourceSansPro-Regular" w:hAnsi="SourceSansPro-Regular" w:cs="SourceSansPro-Regular"/>
-          <w:sz w:val="23"/>
-          <w:szCs w:val="23"/>
-        </w:rPr>
-      </w:pPr>
-    </w:p>
-    <w:p>
-      <w:pPr>
-        <w:autoSpaceDE w:val="0"/>
-        <w:autoSpaceDN w:val="0"/>
-        <w:adjustRightInd w:val="0"/>
-        <w:spacing w:after="0" w:line="240" w:lineRule="auto"/>
-        <w:rPr>
-          <w:rFonts w:ascii="SourceSansPro-Bold" w:hAnsi="SourceSansPro-Bold" w:cs="SourceSansPro-Bold"/>
-          <w:b/>
-          <w:bCs/>
-          <w:sz w:val="23"/>
-          <w:szCs w:val="23"/>
-        </w:rPr>
-      </w:pPr>
-      <w:r>
-        <w:rPr>
-          <w:rFonts w:ascii="SourceSansPro-Bold" w:hAnsi="SourceSansPro-Bold" w:cs="SourceSansPro-Bold"/>
-          <w:b/>
-          <w:bCs/>
-          <w:sz w:val="23"/>
-          <w:szCs w:val="23"/>
-        </w:rPr>
-        <w:t>Actual result</w:t>
-      </w:r>
-    </w:p>
-    <w:p>
-      <w:pPr>
-        <w:autoSpaceDE w:val="0"/>
-        <w:autoSpaceDN w:val="0"/>
-        <w:adjustRightInd w:val="0"/>
-        <w:spacing w:after="0" w:line="240" w:lineRule="auto"/>
-        <w:rPr>
-          <w:rFonts w:ascii="SourceSansPro-Regular" w:hAnsi="SourceSansPro-Regular" w:cs="SourceSansPro-Regular"/>
-          <w:sz w:val="23"/>
-          <w:szCs w:val="23"/>
-        </w:rPr>
-      </w:pPr>
-    </w:p>
-    <w:p>
-      <w:pPr>
-        <w:autoSpaceDE w:val="0"/>
-        <w:autoSpaceDN w:val="0"/>
-        <w:adjustRightInd w:val="0"/>
-        <w:spacing w:after="0" w:line="240" w:lineRule="auto"/>
-        <w:rPr>
-          <w:rFonts w:ascii="SourceSansPro-Bold" w:hAnsi="SourceSansPro-Bold" w:cs="SourceSansPro-Bold"/>
-          <w:b/>
-          <w:bCs/>
-          <w:sz w:val="23"/>
-          <w:szCs w:val="23"/>
-        </w:rPr>
-      </w:pPr>
-      <w:r>
-        <w:rPr>
-          <w:rFonts w:ascii="SourceSansPro-Bold" w:hAnsi="SourceSansPro-Bold" w:cs="SourceSansPro-Bold"/>
-          <w:b/>
-          <w:bCs/>
-          <w:sz w:val="23"/>
-          <w:szCs w:val="23"/>
-        </w:rPr>
-        <w:t>A screenshot, GIF, or video</w:t>
-      </w:r>
-    </w:p>
-    <w:p>
-      <w:pPr>
-        <w:autoSpaceDE w:val="0"/>
-        <w:autoSpaceDN w:val="0"/>
-        <w:adjustRightInd w:val="0"/>
-        <w:spacing w:after="0" w:line="240" w:lineRule="auto"/>
-        <w:rPr>
-          <w:noProof/>
-        </w:rPr>
-      </w:pPr>
-    </w:p>
-    <w:p>
-      <w:pPr>
-        <w:autoSpaceDE w:val="0"/>
-        <w:autoSpaceDN w:val="0"/>
-        <w:adjustRightInd w:val="0"/>
-        <w:spacing w:after="0" w:line="240" w:lineRule="auto"/>
-        <w:rPr>
-          <w:noProof/>
-        </w:rPr>
-      </w:pPr>
-    </w:p>
-    <w:p>
-      <w:pPr>
-        <w:autoSpaceDE w:val="0"/>
-        <w:autoSpaceDN w:val="0"/>
-        <w:adjustRightInd w:val="0"/>
-        <w:spacing w:after="0" w:line="240" w:lineRule="auto"/>
-        <w:rPr>
-          <w:noProof/>
-        </w:rPr>
-      </w:pPr>
-    </w:p>
-    <w:p>
-      <w:pPr>
-        <w:autoSpaceDE w:val="0"/>
-        <w:autoSpaceDN w:val="0"/>
-        <w:adjustRightInd w:val="0"/>
-        <w:spacing w:after="0" w:line="240" w:lineRule="auto"/>
-        <w:rPr>
-          <w:noProof/>
-        </w:rPr>
-      </w:pPr>
-    </w:p>
-    <w:p>
-      <w:pPr>
-        <w:autoSpaceDE w:val="0"/>
-        <w:autoSpaceDN w:val="0"/>
-        <w:adjustRightInd w:val="0"/>
-        <w:spacing w:after="0" w:line="240" w:lineRule="auto"/>
-        <w:rPr>
-          <w:noProof/>
-        </w:rPr>
-      </w:pPr>
-    </w:p>
-    <w:p>
-      <w:pPr>
-        <w:autoSpaceDE w:val="0"/>
-        <w:autoSpaceDN w:val="0"/>
-        <w:adjustRightInd w:val="0"/>
-        <w:spacing w:after="0" w:line="240" w:lineRule="auto"/>
-        <w:rPr>
-          <w:noProof/>
-        </w:rPr>
-      </w:pPr>
-    </w:p>
-    <w:p>
-      <w:pPr>
-        <w:autoSpaceDE w:val="0"/>
-        <w:autoSpaceDN w:val="0"/>
-        <w:adjustRightInd w:val="0"/>
-        <w:spacing w:after="0" w:line="240" w:lineRule="auto"/>
-        <w:rPr>
-          <w:noProof/>
-        </w:rPr>
-      </w:pPr>
-    </w:p>
-    <w:p>
-      <w:pPr>
-        <w:autoSpaceDE w:val="0"/>
-        <w:autoSpaceDN w:val="0"/>
-        <w:adjustRightInd w:val="0"/>
-        <w:spacing w:after="0" w:line="240" w:lineRule="auto"/>
-        <w:rPr>
-          <w:noProof/>
-        </w:rPr>
-      </w:pPr>
-    </w:p>
-    <w:p>
-      <w:pPr>
-        <w:autoSpaceDE w:val="0"/>
-        <w:autoSpaceDN w:val="0"/>
-        <w:adjustRightInd w:val="0"/>
-        <w:spacing w:after="0" w:line="240" w:lineRule="auto"/>
-      </w:pPr>
-      <w:r>
-        <w:rPr>
-          <w:noProof/>
-        </w:rPr>
-        <w:tab/>
-      </w:r>
-    </w:p>
-    <w:p/>
+        <w:rPr>
+          <w:rFonts w:ascii="SourceSansPro-Bold" w:hAnsi="SourceSansPro-Bold" w:cs="SourceSansPro-Bold"/>
+          <w:sz w:val="23"/>
+          <w:szCs w:val="23"/>
+        </w:rPr>
+        <w:t>10</w:t>
+      </w:r>
+      <w:r>
+        <w:rPr>
+          <w:rFonts w:ascii="SourceSansPro-Regular" w:hAnsi="SourceSansPro-Regular" w:cs="SourceSansPro-Regular"/>
+          <w:sz w:val="23"/>
+          <w:szCs w:val="23"/>
+        </w:rPr>
+        <w:t xml:space="preserve"> </w:t>
+      </w:r>
+      <w:r>
+        <w:rPr>
+          <w:rFonts w:ascii="SourceSansPro-Bold" w:hAnsi="SourceSansPro-Bold" w:cs="SourceSansPro-Bold"/>
+          <w:sz w:val="23"/>
+          <w:szCs w:val="23"/>
+        </w:rPr>
+        <w:t xml:space="preserve">is related to </w:t>
+      </w:r>
+      <w:proofErr w:type="spellStart"/>
+      <w:r>
+        <w:rPr>
+          <w:rFonts w:ascii="SourceSansPro-Bold" w:hAnsi="SourceSansPro-Bold" w:cs="SourceSansPro-Bold"/>
+          <w:sz w:val="23"/>
+          <w:szCs w:val="23"/>
+        </w:rPr>
+        <w:t>TestCase</w:t>
+      </w:r>
+      <w:proofErr w:type="spellEnd"/>
+      <w:r>
+        <w:rPr>
+          <w:rFonts w:ascii="SourceSansPro-Bold" w:hAnsi="SourceSansPro-Bold" w:cs="SourceSansPro-Bold"/>
+          <w:sz w:val="23"/>
+          <w:szCs w:val="23"/>
+        </w:rPr>
+        <w:t xml:space="preserve"> LRSV-ECO-XXX</w:t>
+      </w:r>
+      <w:bookmarkStart w:id="10" w:name="_GoBack"/>
+      <w:bookmarkEnd w:id="10"/>
+    </w:p>
     <w:sectPr>
       <w:footerReference w:type="default" r:id="rId18"/>
       <w:pgSz w:w="12240" w:h="15840"/>
@@ -13489,7 +13088,7 @@
 </file>
 
 <file path=customXml/itemProps1.xml><?xml version="1.0" encoding="utf-8"?>
-<ds:datastoreItem xmlns:ds="http://schemas.openxmlformats.org/officeDocument/2006/customXml" ds:itemID="{921B1123-EECB-4C14-9EBD-7CAD5692A09A}">
+<ds:datastoreItem xmlns:ds="http://schemas.openxmlformats.org/officeDocument/2006/customXml" ds:itemID="{69CA67CD-8FE0-4AEF-84B5-F78922559FA8}">
   <ds:schemaRefs>
     <ds:schemaRef ds:uri="http://schemas.openxmlformats.org/officeDocument/2006/bibliography"/>
   </ds:schemaRefs>

</xml_diff>

<commit_message>
Added Details on Test Cases & Bug Report
</commit_message>
<xml_diff>
--- a/LRSVBugReport.docx
+++ b/LRSVBugReport.docx
@@ -139,21 +139,7 @@
                 <w:rStyle w:val="Hyperlink"/>
                 <w:noProof/>
               </w:rPr>
-              <w:t>LRSV-BUG</w:t>
-            </w:r>
-            <w:r>
-              <w:rPr>
-                <w:rStyle w:val="Hyperlink"/>
-                <w:noProof/>
-              </w:rPr>
-              <w:t>-</w:t>
-            </w:r>
-            <w:r>
-              <w:rPr>
-                <w:rStyle w:val="Hyperlink"/>
-                <w:noProof/>
-              </w:rPr>
-              <w:t>001</w:t>
+              <w:t>LRSV-BUG-001</w:t>
             </w:r>
             <w:r>
               <w:rPr>
@@ -1696,7 +1682,15 @@
           <w:sz w:val="23"/>
           <w:szCs w:val="23"/>
         </w:rPr>
-        <w:t xml:space="preserve"> Reference: LRSV-VAL-XXX</w:t>
+        <w:t xml:space="preserve"> Reference: </w:t>
+      </w:r>
+      <w:r>
+        <w:rPr>
+          <w:rFonts w:ascii="SourceSansPro-Bold" w:hAnsi="SourceSansPro-Bold" w:cs="SourceSansPro-Bold"/>
+          <w:sz w:val="23"/>
+          <w:szCs w:val="23"/>
+        </w:rPr>
+        <w:t>LRSV-USA-015</w:t>
       </w:r>
     </w:p>
     <w:p>
@@ -2628,7 +2622,15 @@
           <w:sz w:val="23"/>
           <w:szCs w:val="23"/>
         </w:rPr>
-        <w:t xml:space="preserve"> Reference: LRSV-ECO-XXX</w:t>
+        <w:t xml:space="preserve"> Reference: </w:t>
+      </w:r>
+      <w:r>
+        <w:rPr>
+          <w:rFonts w:ascii="SourceSansPro-Bold" w:hAnsi="SourceSansPro-Bold" w:cs="SourceSansPro-Bold"/>
+          <w:sz w:val="23"/>
+          <w:szCs w:val="23"/>
+        </w:rPr>
+        <w:t>LRSV-USA-016</w:t>
       </w:r>
     </w:p>
     <w:p>
@@ -3412,7 +3414,15 @@
           <w:sz w:val="23"/>
           <w:szCs w:val="23"/>
         </w:rPr>
-        <w:t xml:space="preserve"> Reference: LRSV-VAL-XXX</w:t>
+        <w:t xml:space="preserve"> Reference: </w:t>
+      </w:r>
+      <w:r>
+        <w:rPr>
+          <w:rFonts w:ascii="SourceSansPro-Bold" w:hAnsi="SourceSansPro-Bold" w:cs="SourceSansPro-Bold"/>
+          <w:sz w:val="23"/>
+          <w:szCs w:val="23"/>
+        </w:rPr>
+        <w:t>LRSV-USA-017</w:t>
       </w:r>
     </w:p>
     <w:p>
@@ -4255,8 +4265,6 @@
         <w:spacing w:after="0" w:line="240" w:lineRule="auto"/>
         <w:rPr>
           <w:rFonts w:ascii="SourceSansPro-Bold" w:hAnsi="SourceSansPro-Bold" w:cs="SourceSansPro-Bold"/>
-          <w:b/>
-          <w:bCs/>
           <w:sz w:val="23"/>
           <w:szCs w:val="23"/>
         </w:rPr>
@@ -4301,7 +4309,15 @@
           <w:sz w:val="23"/>
           <w:szCs w:val="23"/>
         </w:rPr>
-        <w:t xml:space="preserve"> LRSV-ECO-XXX</w:t>
+        <w:t xml:space="preserve"> </w:t>
+      </w:r>
+      <w:r>
+        <w:rPr>
+          <w:rFonts w:ascii="SourceSansPro-Bold" w:hAnsi="SourceSansPro-Bold" w:cs="SourceSansPro-Bold"/>
+          <w:sz w:val="23"/>
+          <w:szCs w:val="23"/>
+        </w:rPr>
+        <w:t>LRSV-USA-018</w:t>
       </w:r>
     </w:p>
     <w:p>
@@ -5188,21 +5204,6 @@
           <w:szCs w:val="23"/>
         </w:rPr>
       </w:pPr>
-    </w:p>
-    <w:p>
-      <w:pPr>
-        <w:autoSpaceDE w:val="0"/>
-        <w:autoSpaceDN w:val="0"/>
-        <w:adjustRightInd w:val="0"/>
-        <w:spacing w:after="0" w:line="240" w:lineRule="auto"/>
-        <w:rPr>
-          <w:rFonts w:ascii="SourceSansPro-Bold" w:hAnsi="SourceSansPro-Bold" w:cs="SourceSansPro-Bold"/>
-          <w:b/>
-          <w:bCs/>
-          <w:sz w:val="23"/>
-          <w:szCs w:val="23"/>
-        </w:rPr>
-      </w:pPr>
       <w:r>
         <w:rPr>
           <w:rFonts w:ascii="SourceSansPro-Bold" w:hAnsi="SourceSansPro-Bold" w:cs="SourceSansPro-Bold"/>
@@ -5216,16 +5217,11 @@
     </w:p>
     <w:p>
       <w:pPr>
-        <w:autoSpaceDE w:val="0"/>
-        <w:autoSpaceDN w:val="0"/>
-        <w:adjustRightInd w:val="0"/>
-        <w:spacing w:after="0" w:line="240" w:lineRule="auto"/>
-        <w:rPr>
-          <w:rFonts w:ascii="SourceSansPro-Bold" w:hAnsi="SourceSansPro-Bold" w:cs="SourceSansPro-Bold"/>
-          <w:b/>
-          <w:bCs/>
-          <w:sz w:val="23"/>
-          <w:szCs w:val="23"/>
+        <w:rPr>
+          <w:rFonts w:ascii="Arial" w:eastAsia="Times New Roman" w:hAnsi="Arial" w:cs="Arial"/>
+          <w:color w:val="000000"/>
+          <w:sz w:val="20"/>
+          <w:szCs w:val="20"/>
         </w:rPr>
       </w:pPr>
       <w:r>
@@ -5268,8 +5264,18 @@
           <w:sz w:val="23"/>
           <w:szCs w:val="23"/>
         </w:rPr>
-        <w:t xml:space="preserve"> LRSV-ECO-XXX</w:t>
-      </w:r>
+        <w:t xml:space="preserve"> LRSV-USA-019</w:t>
+      </w:r>
+    </w:p>
+    <w:p>
+      <w:pPr>
+        <w:rPr>
+          <w:rFonts w:ascii="Arial" w:eastAsia="Times New Roman" w:hAnsi="Arial" w:cs="Arial"/>
+          <w:color w:val="000000"/>
+          <w:sz w:val="20"/>
+          <w:szCs w:val="20"/>
+        </w:rPr>
+      </w:pPr>
     </w:p>
     <w:p>
       <w:pPr>
@@ -5286,7 +5292,6 @@
           <w:b/>
           <w:bCs/>
         </w:rPr>
-        <w:lastRenderedPageBreak/>
         <w:t xml:space="preserve">BUG ID: </w:t>
       </w:r>
       <w:r>
@@ -6025,8 +6030,6 @@
         <w:spacing w:after="0" w:line="240" w:lineRule="auto"/>
         <w:rPr>
           <w:rFonts w:ascii="SourceSansPro-Bold" w:hAnsi="SourceSansPro-Bold" w:cs="SourceSansPro-Bold"/>
-          <w:b/>
-          <w:bCs/>
           <w:sz w:val="23"/>
           <w:szCs w:val="23"/>
         </w:rPr>
@@ -6071,8 +6074,31 @@
           <w:sz w:val="23"/>
           <w:szCs w:val="23"/>
         </w:rPr>
-        <w:t xml:space="preserve"> LRSV-ECO-XXX</w:t>
-      </w:r>
+        <w:t xml:space="preserve"> </w:t>
+      </w:r>
+      <w:r>
+        <w:rPr>
+          <w:rFonts w:ascii="SourceSansPro-Bold" w:hAnsi="SourceSansPro-Bold" w:cs="SourceSansPro-Bold"/>
+          <w:sz w:val="23"/>
+          <w:szCs w:val="23"/>
+        </w:rPr>
+        <w:t>LRSV-USA-019</w:t>
+      </w:r>
+    </w:p>
+    <w:p>
+      <w:pPr>
+        <w:autoSpaceDE w:val="0"/>
+        <w:autoSpaceDN w:val="0"/>
+        <w:adjustRightInd w:val="0"/>
+        <w:spacing w:after="0" w:line="240" w:lineRule="auto"/>
+        <w:rPr>
+          <w:rFonts w:ascii="SourceSansPro-Bold" w:hAnsi="SourceSansPro-Bold" w:cs="SourceSansPro-Bold"/>
+          <w:b/>
+          <w:bCs/>
+          <w:sz w:val="23"/>
+          <w:szCs w:val="23"/>
+        </w:rPr>
+      </w:pPr>
     </w:p>
     <w:p>
       <w:pPr>
@@ -6194,7 +6220,6 @@
           <w:b/>
           <w:bCs/>
         </w:rPr>
-        <w:lastRenderedPageBreak/>
         <w:t xml:space="preserve">BUG ID: </w:t>
       </w:r>
       <w:r>
@@ -6710,7 +6735,15 @@
           <w:sz w:val="23"/>
           <w:szCs w:val="23"/>
         </w:rPr>
-        <w:t xml:space="preserve">Gives cost of </w:t>
+        <w:t>Gave</w:t>
+      </w:r>
+      <w:r>
+        <w:rPr>
+          <w:rFonts w:ascii="SourceSansPro-Regular" w:hAnsi="SourceSansPro-Regular" w:cs="SourceSansPro-Regular"/>
+          <w:sz w:val="23"/>
+          <w:szCs w:val="23"/>
+        </w:rPr>
+        <w:t xml:space="preserve"> cost of </w:t>
       </w:r>
       <w:r>
         <w:rPr>
@@ -6935,7 +6968,15 @@
           <w:sz w:val="23"/>
           <w:szCs w:val="23"/>
         </w:rPr>
-        <w:t xml:space="preserve"> LRSV-ECO-XXX</w:t>
+        <w:t xml:space="preserve"> </w:t>
+      </w:r>
+      <w:r>
+        <w:rPr>
+          <w:rFonts w:ascii="SourceSansPro-Bold" w:hAnsi="SourceSansPro-Bold" w:cs="SourceSansPro-Bold"/>
+          <w:sz w:val="23"/>
+          <w:szCs w:val="23"/>
+        </w:rPr>
+        <w:t>LRSV-USA-020</w:t>
       </w:r>
     </w:p>
     <w:p>
@@ -7811,7 +7852,15 @@
           <w:sz w:val="23"/>
           <w:szCs w:val="23"/>
         </w:rPr>
-        <w:t xml:space="preserve"> LRSV-VAL-XXX</w:t>
+        <w:t xml:space="preserve"> </w:t>
+      </w:r>
+      <w:r>
+        <w:rPr>
+          <w:rFonts w:ascii="SourceSansPro-Bold" w:hAnsi="SourceSansPro-Bold" w:cs="SourceSansPro-Bold"/>
+          <w:sz w:val="23"/>
+          <w:szCs w:val="23"/>
+        </w:rPr>
+        <w:t>LRSV-VAL-011</w:t>
       </w:r>
     </w:p>
     <w:p>
@@ -8690,7 +8739,15 @@
           <w:sz w:val="23"/>
           <w:szCs w:val="23"/>
         </w:rPr>
-        <w:t xml:space="preserve"> LRSV-ECO-XXX</w:t>
+        <w:t xml:space="preserve"> </w:t>
+      </w:r>
+      <w:r>
+        <w:rPr>
+          <w:rFonts w:ascii="SourceSansPro-Bold" w:hAnsi="SourceSansPro-Bold" w:cs="SourceSansPro-Bold"/>
+          <w:sz w:val="23"/>
+          <w:szCs w:val="23"/>
+        </w:rPr>
+        <w:t>LR-ECO-019</w:t>
       </w:r>
     </w:p>
     <w:p>
@@ -9300,6 +9357,11 @@
     </w:p>
     <w:p>
       <w:pPr>
+        <w:pStyle w:val="ListParagraph"/>
+        <w:numPr>
+          <w:ilvl w:val="0"/>
+          <w:numId w:val="25"/>
+        </w:numPr>
         <w:autoSpaceDE w:val="0"/>
         <w:autoSpaceDN w:val="0"/>
         <w:adjustRightInd w:val="0"/>
@@ -9321,6 +9383,11 @@
     </w:p>
     <w:p>
       <w:pPr>
+        <w:pStyle w:val="ListParagraph"/>
+        <w:numPr>
+          <w:ilvl w:val="0"/>
+          <w:numId w:val="25"/>
+        </w:numPr>
         <w:autoSpaceDE w:val="0"/>
         <w:autoSpaceDN w:val="0"/>
         <w:adjustRightInd w:val="0"/>
@@ -9503,6 +9570,763 @@
     <w:p>
       <w:pPr>
         <w:rPr>
+          <w:rFonts w:ascii="SourceSansPro-Bold" w:hAnsi="SourceSansPro-Bold" w:cs="SourceSansPro-Bold"/>
+          <w:sz w:val="23"/>
+          <w:szCs w:val="23"/>
+        </w:rPr>
+      </w:pPr>
+      <w:r>
+        <w:rPr>
+          <w:rFonts w:ascii="SourceSansPro-Bold" w:hAnsi="SourceSansPro-Bold" w:cs="SourceSansPro-Bold"/>
+          <w:sz w:val="23"/>
+          <w:szCs w:val="23"/>
+        </w:rPr>
+        <w:t>LRSV-</w:t>
+      </w:r>
+      <w:r>
+        <w:rPr>
+          <w:rFonts w:ascii="SourceSansPro-Bold" w:hAnsi="SourceSansPro-Bold" w:cs="SourceSansPro-Bold"/>
+          <w:sz w:val="23"/>
+          <w:szCs w:val="23"/>
+        </w:rPr>
+        <w:t>BUG-0</w:t>
+      </w:r>
+      <w:r>
+        <w:rPr>
+          <w:rFonts w:ascii="SourceSansPro-Bold" w:hAnsi="SourceSansPro-Bold" w:cs="SourceSansPro-Bold"/>
+          <w:sz w:val="23"/>
+          <w:szCs w:val="23"/>
+        </w:rPr>
+        <w:t>10</w:t>
+      </w:r>
+      <w:r>
+        <w:rPr>
+          <w:rFonts w:ascii="SourceSansPro-Regular" w:hAnsi="SourceSansPro-Regular" w:cs="SourceSansPro-Regular"/>
+          <w:sz w:val="23"/>
+          <w:szCs w:val="23"/>
+        </w:rPr>
+        <w:t xml:space="preserve"> </w:t>
+      </w:r>
+      <w:r>
+        <w:rPr>
+          <w:rFonts w:ascii="SourceSansPro-Bold" w:hAnsi="SourceSansPro-Bold" w:cs="SourceSansPro-Bold"/>
+          <w:sz w:val="23"/>
+          <w:szCs w:val="23"/>
+        </w:rPr>
+        <w:t xml:space="preserve">is related to </w:t>
+      </w:r>
+      <w:proofErr w:type="spellStart"/>
+      <w:r>
+        <w:rPr>
+          <w:rFonts w:ascii="SourceSansPro-Bold" w:hAnsi="SourceSansPro-Bold" w:cs="SourceSansPro-Bold"/>
+          <w:sz w:val="23"/>
+          <w:szCs w:val="23"/>
+        </w:rPr>
+        <w:t>TestCase</w:t>
+      </w:r>
+      <w:proofErr w:type="spellEnd"/>
+      <w:r>
+        <w:rPr>
+          <w:rFonts w:ascii="SourceSansPro-Bold" w:hAnsi="SourceSansPro-Bold" w:cs="SourceSansPro-Bold"/>
+          <w:sz w:val="23"/>
+          <w:szCs w:val="23"/>
+        </w:rPr>
+        <w:t xml:space="preserve"> </w:t>
+      </w:r>
+      <w:r>
+        <w:rPr>
+          <w:rFonts w:ascii="SourceSansPro-Bold" w:hAnsi="SourceSansPro-Bold" w:cs="SourceSansPro-Bold"/>
+          <w:sz w:val="23"/>
+          <w:szCs w:val="23"/>
+        </w:rPr>
+        <w:t>LRSV-USA-021</w:t>
+      </w:r>
+    </w:p>
+    <w:p>
+      <w:pPr>
+        <w:rPr>
+          <w:rFonts w:ascii="SourceSansPro-Bold" w:hAnsi="SourceSansPro-Bold" w:cs="SourceSansPro-Bold"/>
+          <w:sz w:val="23"/>
+          <w:szCs w:val="23"/>
+        </w:rPr>
+      </w:pPr>
+    </w:p>
+    <w:p>
+      <w:pPr>
+        <w:pStyle w:val="Heading1"/>
+        <w:jc w:val="left"/>
+        <w:rPr>
+          <w:b/>
+          <w:bCs/>
+        </w:rPr>
+      </w:pPr>
+      <w:r>
+        <w:rPr>
+          <w:b/>
+          <w:bCs/>
+        </w:rPr>
+        <w:lastRenderedPageBreak/>
+        <w:t xml:space="preserve">BUG ID: </w:t>
+      </w:r>
+      <w:r>
+        <w:t>LRSV-</w:t>
+      </w:r>
+      <w:r>
+        <w:t>BUG-0</w:t>
+      </w:r>
+      <w:r>
+        <w:t>11</w:t>
+      </w:r>
+    </w:p>
+    <w:p>
+      <w:pPr>
+        <w:autoSpaceDE w:val="0"/>
+        <w:autoSpaceDN w:val="0"/>
+        <w:adjustRightInd w:val="0"/>
+        <w:spacing w:after="0" w:line="240" w:lineRule="auto"/>
+        <w:rPr>
+          <w:rFonts w:ascii="SourceSansPro-Bold" w:hAnsi="SourceSansPro-Bold" w:cs="SourceSansPro-Bold"/>
+          <w:b/>
+          <w:bCs/>
+          <w:sz w:val="23"/>
+          <w:szCs w:val="23"/>
+        </w:rPr>
+      </w:pPr>
+    </w:p>
+    <w:p>
+      <w:pPr>
+        <w:autoSpaceDE w:val="0"/>
+        <w:autoSpaceDN w:val="0"/>
+        <w:adjustRightInd w:val="0"/>
+        <w:spacing w:after="0" w:line="240" w:lineRule="auto"/>
+        <w:rPr>
+          <w:rFonts w:ascii="SourceSansPro-Bold" w:hAnsi="SourceSansPro-Bold" w:cs="SourceSansPro-Bold"/>
+          <w:b/>
+          <w:bCs/>
+          <w:sz w:val="23"/>
+          <w:szCs w:val="23"/>
+        </w:rPr>
+      </w:pPr>
+      <w:r>
+        <w:rPr>
+          <w:rFonts w:ascii="SourceSansPro-Bold" w:hAnsi="SourceSansPro-Bold" w:cs="SourceSansPro-Bold"/>
+          <w:b/>
+          <w:bCs/>
+          <w:sz w:val="23"/>
+          <w:szCs w:val="23"/>
+        </w:rPr>
+        <w:t>Name of the bug</w:t>
+      </w:r>
+    </w:p>
+    <w:p>
+      <w:pPr>
+        <w:autoSpaceDE w:val="0"/>
+        <w:autoSpaceDN w:val="0"/>
+        <w:adjustRightInd w:val="0"/>
+        <w:spacing w:after="0" w:line="240" w:lineRule="auto"/>
+        <w:rPr>
+          <w:rFonts w:ascii="SourceSansPro-Regular" w:hAnsi="SourceSansPro-Regular" w:cs="SourceSansPro-Regular"/>
+          <w:sz w:val="23"/>
+          <w:szCs w:val="23"/>
+        </w:rPr>
+      </w:pPr>
+      <w:r>
+        <w:rPr>
+          <w:rFonts w:ascii="SourceSansPro-Regular" w:hAnsi="SourceSansPro-Regular" w:cs="SourceSansPro-Regular"/>
+          <w:sz w:val="23"/>
+          <w:szCs w:val="23"/>
+        </w:rPr>
+        <w:t>Computation for Hourly rate Economy Parking is incorrect</w:t>
+      </w:r>
+    </w:p>
+    <w:p>
+      <w:pPr>
+        <w:autoSpaceDE w:val="0"/>
+        <w:autoSpaceDN w:val="0"/>
+        <w:adjustRightInd w:val="0"/>
+        <w:spacing w:after="0" w:line="240" w:lineRule="auto"/>
+        <w:rPr>
+          <w:rFonts w:ascii="SourceSansPro-Regular" w:hAnsi="SourceSansPro-Regular" w:cs="SourceSansPro-Regular"/>
+          <w:sz w:val="23"/>
+          <w:szCs w:val="23"/>
+        </w:rPr>
+      </w:pPr>
+    </w:p>
+    <w:p>
+      <w:pPr>
+        <w:autoSpaceDE w:val="0"/>
+        <w:autoSpaceDN w:val="0"/>
+        <w:adjustRightInd w:val="0"/>
+        <w:spacing w:after="0" w:line="240" w:lineRule="auto"/>
+        <w:rPr>
+          <w:rFonts w:ascii="SourceSansPro-Regular" w:hAnsi="SourceSansPro-Regular" w:cs="SourceSansPro-Regular"/>
+          <w:b/>
+          <w:bCs/>
+          <w:sz w:val="23"/>
+          <w:szCs w:val="23"/>
+        </w:rPr>
+      </w:pPr>
+      <w:r>
+        <w:rPr>
+          <w:rFonts w:ascii="SourceSansPro-Regular" w:hAnsi="SourceSansPro-Regular" w:cs="SourceSansPro-Regular"/>
+          <w:b/>
+          <w:bCs/>
+          <w:sz w:val="23"/>
+          <w:szCs w:val="23"/>
+        </w:rPr>
+        <w:t>Severity: Medium</w:t>
+      </w:r>
+    </w:p>
+    <w:p>
+      <w:pPr>
+        <w:autoSpaceDE w:val="0"/>
+        <w:autoSpaceDN w:val="0"/>
+        <w:adjustRightInd w:val="0"/>
+        <w:spacing w:after="0" w:line="240" w:lineRule="auto"/>
+        <w:rPr>
+          <w:rFonts w:ascii="SourceSansPro-Regular" w:hAnsi="SourceSansPro-Regular" w:cs="SourceSansPro-Regular"/>
+          <w:sz w:val="23"/>
+          <w:szCs w:val="23"/>
+        </w:rPr>
+      </w:pPr>
+    </w:p>
+    <w:p>
+      <w:pPr>
+        <w:autoSpaceDE w:val="0"/>
+        <w:autoSpaceDN w:val="0"/>
+        <w:adjustRightInd w:val="0"/>
+        <w:spacing w:after="0" w:line="240" w:lineRule="auto"/>
+        <w:rPr>
+          <w:rFonts w:ascii="SourceSansPro-Bold" w:hAnsi="SourceSansPro-Bold" w:cs="SourceSansPro-Bold"/>
+          <w:b/>
+          <w:bCs/>
+          <w:sz w:val="23"/>
+          <w:szCs w:val="23"/>
+        </w:rPr>
+      </w:pPr>
+      <w:r>
+        <w:rPr>
+          <w:rFonts w:ascii="SourceSansPro-Bold" w:hAnsi="SourceSansPro-Bold" w:cs="SourceSansPro-Bold"/>
+          <w:b/>
+          <w:bCs/>
+          <w:sz w:val="23"/>
+          <w:szCs w:val="23"/>
+        </w:rPr>
+        <w:t>Steps to reproduce</w:t>
+      </w:r>
+    </w:p>
+    <w:p>
+      <w:pPr>
+        <w:pStyle w:val="ListParagraph"/>
+        <w:numPr>
+          <w:ilvl w:val="0"/>
+          <w:numId w:val="24"/>
+        </w:numPr>
+        <w:autoSpaceDE w:val="0"/>
+        <w:autoSpaceDN w:val="0"/>
+        <w:adjustRightInd w:val="0"/>
+        <w:spacing w:after="0" w:line="240" w:lineRule="auto"/>
+        <w:rPr>
+          <w:rFonts w:ascii="SourceSansPro-Regular" w:hAnsi="SourceSansPro-Regular" w:cs="SourceSansPro-Regular"/>
+          <w:sz w:val="23"/>
+          <w:szCs w:val="23"/>
+        </w:rPr>
+      </w:pPr>
+      <w:r>
+        <w:rPr>
+          <w:rFonts w:ascii="SourceSansPro-Regular" w:hAnsi="SourceSansPro-Regular" w:cs="SourceSansPro-Regular"/>
+          <w:sz w:val="23"/>
+          <w:szCs w:val="23"/>
+        </w:rPr>
+        <w:t xml:space="preserve">On Dropdown option for 'Choose a Parking Lot', select </w:t>
+      </w:r>
+      <w:r>
+        <w:rPr>
+          <w:rFonts w:ascii="SourceSansPro-Regular" w:hAnsi="SourceSansPro-Regular" w:cs="SourceSansPro-Regular"/>
+          <w:b/>
+          <w:bCs/>
+          <w:sz w:val="23"/>
+          <w:szCs w:val="23"/>
+        </w:rPr>
+        <w:t>Economy Parking</w:t>
+      </w:r>
+    </w:p>
+    <w:p>
+      <w:pPr>
+        <w:pStyle w:val="ListParagraph"/>
+        <w:numPr>
+          <w:ilvl w:val="0"/>
+          <w:numId w:val="24"/>
+        </w:numPr>
+        <w:autoSpaceDE w:val="0"/>
+        <w:autoSpaceDN w:val="0"/>
+        <w:adjustRightInd w:val="0"/>
+        <w:spacing w:after="0" w:line="240" w:lineRule="auto"/>
+        <w:rPr>
+          <w:rFonts w:ascii="SourceSansPro-Regular" w:hAnsi="SourceSansPro-Regular" w:cs="SourceSansPro-Regular"/>
+          <w:sz w:val="23"/>
+          <w:szCs w:val="23"/>
+        </w:rPr>
+      </w:pPr>
+      <w:r>
+        <w:rPr>
+          <w:rFonts w:ascii="SourceSansPro-Regular" w:hAnsi="SourceSansPro-Regular" w:cs="SourceSansPro-Regular"/>
+          <w:sz w:val="23"/>
+          <w:szCs w:val="23"/>
+        </w:rPr>
+        <w:t>On Date Picker, select Entry Date: 11/4/2019</w:t>
+      </w:r>
+      <w:bookmarkStart w:id="10" w:name="_GoBack"/>
+      <w:bookmarkEnd w:id="10"/>
+    </w:p>
+    <w:p>
+      <w:pPr>
+        <w:pStyle w:val="ListParagraph"/>
+        <w:numPr>
+          <w:ilvl w:val="0"/>
+          <w:numId w:val="24"/>
+        </w:numPr>
+        <w:autoSpaceDE w:val="0"/>
+        <w:autoSpaceDN w:val="0"/>
+        <w:adjustRightInd w:val="0"/>
+        <w:spacing w:after="0" w:line="240" w:lineRule="auto"/>
+        <w:rPr>
+          <w:rFonts w:ascii="SourceSansPro-Regular" w:hAnsi="SourceSansPro-Regular" w:cs="SourceSansPro-Regular"/>
+          <w:sz w:val="23"/>
+          <w:szCs w:val="23"/>
+        </w:rPr>
+      </w:pPr>
+      <w:r>
+        <w:rPr>
+          <w:rFonts w:ascii="SourceSansPro-Regular" w:hAnsi="SourceSansPro-Regular" w:cs="SourceSansPro-Regular"/>
+          <w:sz w:val="23"/>
+          <w:szCs w:val="23"/>
+        </w:rPr>
+        <w:t>On Time Entry, enter Time: 1:00</w:t>
+      </w:r>
+    </w:p>
+    <w:p>
+      <w:pPr>
+        <w:pStyle w:val="ListParagraph"/>
+        <w:numPr>
+          <w:ilvl w:val="0"/>
+          <w:numId w:val="24"/>
+        </w:numPr>
+        <w:autoSpaceDE w:val="0"/>
+        <w:autoSpaceDN w:val="0"/>
+        <w:adjustRightInd w:val="0"/>
+        <w:spacing w:after="0" w:line="240" w:lineRule="auto"/>
+        <w:rPr>
+          <w:rFonts w:ascii="SourceSansPro-Regular" w:hAnsi="SourceSansPro-Regular" w:cs="SourceSansPro-Regular"/>
+          <w:sz w:val="23"/>
+          <w:szCs w:val="23"/>
+        </w:rPr>
+      </w:pPr>
+      <w:r>
+        <w:rPr>
+          <w:rFonts w:ascii="SourceSansPro-Regular" w:hAnsi="SourceSansPro-Regular" w:cs="SourceSansPro-Regular"/>
+          <w:sz w:val="23"/>
+          <w:szCs w:val="23"/>
+        </w:rPr>
+        <w:t>Then select Radio Button: PM</w:t>
+      </w:r>
+    </w:p>
+    <w:p>
+      <w:pPr>
+        <w:pStyle w:val="ListParagraph"/>
+        <w:numPr>
+          <w:ilvl w:val="0"/>
+          <w:numId w:val="24"/>
+        </w:numPr>
+        <w:autoSpaceDE w:val="0"/>
+        <w:autoSpaceDN w:val="0"/>
+        <w:adjustRightInd w:val="0"/>
+        <w:spacing w:after="0" w:line="240" w:lineRule="auto"/>
+        <w:rPr>
+          <w:rFonts w:ascii="SourceSansPro-Regular" w:hAnsi="SourceSansPro-Regular" w:cs="SourceSansPro-Regular"/>
+          <w:sz w:val="23"/>
+          <w:szCs w:val="23"/>
+        </w:rPr>
+      </w:pPr>
+      <w:r>
+        <w:rPr>
+          <w:rFonts w:ascii="SourceSansPro-Regular" w:hAnsi="SourceSansPro-Regular" w:cs="SourceSansPro-Regular"/>
+          <w:sz w:val="23"/>
+          <w:szCs w:val="23"/>
+        </w:rPr>
+        <w:t>On Date Picker, select Leaving Date: 11/4/2019</w:t>
+      </w:r>
+    </w:p>
+    <w:p>
+      <w:pPr>
+        <w:pStyle w:val="ListParagraph"/>
+        <w:numPr>
+          <w:ilvl w:val="0"/>
+          <w:numId w:val="24"/>
+        </w:numPr>
+        <w:autoSpaceDE w:val="0"/>
+        <w:autoSpaceDN w:val="0"/>
+        <w:adjustRightInd w:val="0"/>
+        <w:spacing w:after="0" w:line="240" w:lineRule="auto"/>
+        <w:rPr>
+          <w:rFonts w:ascii="SourceSansPro-Regular" w:hAnsi="SourceSansPro-Regular" w:cs="SourceSansPro-Regular"/>
+          <w:sz w:val="23"/>
+          <w:szCs w:val="23"/>
+        </w:rPr>
+      </w:pPr>
+      <w:r>
+        <w:rPr>
+          <w:rFonts w:ascii="SourceSansPro-Regular" w:hAnsi="SourceSansPro-Regular" w:cs="SourceSansPro-Regular"/>
+          <w:sz w:val="23"/>
+          <w:szCs w:val="23"/>
+        </w:rPr>
+        <w:t>On Time Leaving, enter Time: 5:01</w:t>
+      </w:r>
+    </w:p>
+    <w:p>
+      <w:pPr>
+        <w:pStyle w:val="ListParagraph"/>
+        <w:numPr>
+          <w:ilvl w:val="0"/>
+          <w:numId w:val="24"/>
+        </w:numPr>
+        <w:autoSpaceDE w:val="0"/>
+        <w:autoSpaceDN w:val="0"/>
+        <w:adjustRightInd w:val="0"/>
+        <w:spacing w:after="0" w:line="240" w:lineRule="auto"/>
+        <w:rPr>
+          <w:rFonts w:ascii="SourceSansPro-Regular" w:hAnsi="SourceSansPro-Regular" w:cs="SourceSansPro-Regular"/>
+          <w:sz w:val="23"/>
+          <w:szCs w:val="23"/>
+        </w:rPr>
+      </w:pPr>
+      <w:r>
+        <w:rPr>
+          <w:rFonts w:ascii="SourceSansPro-Regular" w:hAnsi="SourceSansPro-Regular" w:cs="SourceSansPro-Regular"/>
+          <w:sz w:val="23"/>
+          <w:szCs w:val="23"/>
+        </w:rPr>
+        <w:t>Then select Radio Button: PM</w:t>
+      </w:r>
+    </w:p>
+    <w:p>
+      <w:pPr>
+        <w:pStyle w:val="ListParagraph"/>
+        <w:numPr>
+          <w:ilvl w:val="0"/>
+          <w:numId w:val="24"/>
+        </w:numPr>
+        <w:autoSpaceDE w:val="0"/>
+        <w:autoSpaceDN w:val="0"/>
+        <w:adjustRightInd w:val="0"/>
+        <w:spacing w:after="0" w:line="240" w:lineRule="auto"/>
+        <w:rPr>
+          <w:rFonts w:ascii="SourceSansPro-Regular" w:hAnsi="SourceSansPro-Regular" w:cs="SourceSansPro-Regular"/>
+          <w:sz w:val="23"/>
+          <w:szCs w:val="23"/>
+        </w:rPr>
+      </w:pPr>
+      <w:r>
+        <w:rPr>
+          <w:rFonts w:ascii="SourceSansPro-Regular" w:hAnsi="SourceSansPro-Regular" w:cs="SourceSansPro-Regular"/>
+          <w:sz w:val="23"/>
+          <w:szCs w:val="23"/>
+        </w:rPr>
+        <w:t>Click on Calculate button</w:t>
+      </w:r>
+    </w:p>
+    <w:p>
+      <w:pPr>
+        <w:autoSpaceDE w:val="0"/>
+        <w:autoSpaceDN w:val="0"/>
+        <w:adjustRightInd w:val="0"/>
+        <w:spacing w:after="0" w:line="240" w:lineRule="auto"/>
+        <w:rPr>
+          <w:rFonts w:ascii="SourceSansPro-Regular" w:hAnsi="SourceSansPro-Regular" w:cs="SourceSansPro-Regular"/>
+          <w:sz w:val="23"/>
+          <w:szCs w:val="23"/>
+        </w:rPr>
+      </w:pPr>
+    </w:p>
+    <w:p>
+      <w:pPr>
+        <w:autoSpaceDE w:val="0"/>
+        <w:autoSpaceDN w:val="0"/>
+        <w:adjustRightInd w:val="0"/>
+        <w:spacing w:after="0" w:line="240" w:lineRule="auto"/>
+        <w:rPr>
+          <w:rFonts w:ascii="SourceSansPro-Bold" w:hAnsi="SourceSansPro-Bold" w:cs="SourceSansPro-Bold"/>
+          <w:b/>
+          <w:bCs/>
+          <w:sz w:val="23"/>
+          <w:szCs w:val="23"/>
+        </w:rPr>
+      </w:pPr>
+      <w:r>
+        <w:rPr>
+          <w:rFonts w:ascii="SourceSansPro-Bold" w:hAnsi="SourceSansPro-Bold" w:cs="SourceSansPro-Bold"/>
+          <w:b/>
+          <w:bCs/>
+          <w:sz w:val="23"/>
+          <w:szCs w:val="23"/>
+        </w:rPr>
+        <w:t>Expected result</w:t>
+      </w:r>
+    </w:p>
+    <w:p>
+      <w:pPr>
+        <w:autoSpaceDE w:val="0"/>
+        <w:autoSpaceDN w:val="0"/>
+        <w:adjustRightInd w:val="0"/>
+        <w:spacing w:after="0" w:line="240" w:lineRule="auto"/>
+        <w:rPr>
+          <w:rFonts w:ascii="SourceSansPro-Regular" w:hAnsi="SourceSansPro-Regular" w:cs="SourceSansPro-Regular"/>
+          <w:sz w:val="23"/>
+          <w:szCs w:val="23"/>
+        </w:rPr>
+      </w:pPr>
+      <w:r>
+        <w:rPr>
+          <w:rFonts w:ascii="SourceSansPro-Regular" w:hAnsi="SourceSansPro-Regular" w:cs="SourceSansPro-Regular"/>
+          <w:sz w:val="23"/>
+          <w:szCs w:val="23"/>
+        </w:rPr>
+        <w:t>$ 9.00 (0 Days, 4 Hours, 1 Minutes)</w:t>
+      </w:r>
+      <w:r>
+        <w:rPr>
+          <w:rFonts w:ascii="SourceSansPro-Regular" w:hAnsi="SourceSansPro-Regular" w:cs="SourceSansPro-Regular"/>
+          <w:sz w:val="23"/>
+          <w:szCs w:val="23"/>
+        </w:rPr>
+        <w:t xml:space="preserve"> – Daily maximum of Economy should be </w:t>
+      </w:r>
+      <w:r>
+        <w:rPr>
+          <w:rFonts w:ascii="SourceSansPro-Regular" w:hAnsi="SourceSansPro-Regular" w:cs="SourceSansPro-Regular"/>
+          <w:sz w:val="23"/>
+          <w:szCs w:val="23"/>
+        </w:rPr>
+        <w:t>$9</w:t>
+      </w:r>
+      <w:r>
+        <w:rPr>
+          <w:rFonts w:ascii="SourceSansPro-Regular" w:hAnsi="SourceSansPro-Regular" w:cs="SourceSansPro-Regular"/>
+          <w:sz w:val="23"/>
+          <w:szCs w:val="23"/>
+        </w:rPr>
+        <w:t>.00</w:t>
+      </w:r>
+    </w:p>
+    <w:p>
+      <w:pPr>
+        <w:autoSpaceDE w:val="0"/>
+        <w:autoSpaceDN w:val="0"/>
+        <w:adjustRightInd w:val="0"/>
+        <w:spacing w:after="0" w:line="240" w:lineRule="auto"/>
+        <w:rPr>
+          <w:rFonts w:ascii="SourceSansPro-Regular" w:hAnsi="SourceSansPro-Regular" w:cs="SourceSansPro-Regular"/>
+          <w:sz w:val="23"/>
+          <w:szCs w:val="23"/>
+        </w:rPr>
+      </w:pPr>
+    </w:p>
+    <w:p>
+      <w:pPr>
+        <w:autoSpaceDE w:val="0"/>
+        <w:autoSpaceDN w:val="0"/>
+        <w:adjustRightInd w:val="0"/>
+        <w:spacing w:after="0" w:line="240" w:lineRule="auto"/>
+        <w:rPr>
+          <w:rFonts w:ascii="SourceSansPro-Bold" w:hAnsi="SourceSansPro-Bold" w:cs="SourceSansPro-Bold"/>
+          <w:b/>
+          <w:bCs/>
+          <w:sz w:val="23"/>
+          <w:szCs w:val="23"/>
+        </w:rPr>
+      </w:pPr>
+      <w:r>
+        <w:rPr>
+          <w:rFonts w:ascii="SourceSansPro-Bold" w:hAnsi="SourceSansPro-Bold" w:cs="SourceSansPro-Bold"/>
+          <w:b/>
+          <w:bCs/>
+          <w:sz w:val="23"/>
+          <w:szCs w:val="23"/>
+        </w:rPr>
+        <w:t>Actual result</w:t>
+      </w:r>
+    </w:p>
+    <w:p>
+      <w:pPr>
+        <w:autoSpaceDE w:val="0"/>
+        <w:autoSpaceDN w:val="0"/>
+        <w:adjustRightInd w:val="0"/>
+        <w:spacing w:after="0" w:line="240" w:lineRule="auto"/>
+        <w:rPr>
+          <w:rFonts w:ascii="SourceSansPro-Regular" w:hAnsi="SourceSansPro-Regular" w:cs="SourceSansPro-Regular"/>
+          <w:sz w:val="23"/>
+          <w:szCs w:val="23"/>
+        </w:rPr>
+      </w:pPr>
+      <w:r>
+        <w:rPr>
+          <w:rFonts w:ascii="SourceSansPro-Regular" w:hAnsi="SourceSansPro-Regular" w:cs="SourceSansPro-Regular"/>
+          <w:sz w:val="23"/>
+          <w:szCs w:val="23"/>
+        </w:rPr>
+        <w:t>$ 10.00 (0 Days, 4 Hours, 1 Minutes)</w:t>
+      </w:r>
+    </w:p>
+    <w:p>
+      <w:pPr>
+        <w:autoSpaceDE w:val="0"/>
+        <w:autoSpaceDN w:val="0"/>
+        <w:adjustRightInd w:val="0"/>
+        <w:spacing w:after="0" w:line="240" w:lineRule="auto"/>
+        <w:rPr>
+          <w:rFonts w:ascii="SourceSansPro-Regular" w:hAnsi="SourceSansPro-Regular" w:cs="SourceSansPro-Regular"/>
+          <w:sz w:val="23"/>
+          <w:szCs w:val="23"/>
+        </w:rPr>
+      </w:pPr>
+    </w:p>
+    <w:p>
+      <w:pPr>
+        <w:autoSpaceDE w:val="0"/>
+        <w:autoSpaceDN w:val="0"/>
+        <w:adjustRightInd w:val="0"/>
+        <w:spacing w:after="0" w:line="240" w:lineRule="auto"/>
+        <w:rPr>
+          <w:rFonts w:ascii="SourceSansPro-Bold" w:hAnsi="SourceSansPro-Bold" w:cs="SourceSansPro-Bold"/>
+          <w:b/>
+          <w:bCs/>
+          <w:sz w:val="23"/>
+          <w:szCs w:val="23"/>
+        </w:rPr>
+      </w:pPr>
+      <w:r>
+        <w:rPr>
+          <w:rFonts w:ascii="SourceSansPro-Bold" w:hAnsi="SourceSansPro-Bold" w:cs="SourceSansPro-Bold"/>
+          <w:b/>
+          <w:bCs/>
+          <w:sz w:val="23"/>
+          <w:szCs w:val="23"/>
+        </w:rPr>
+        <w:t>A screenshot, GIF, or video</w:t>
+      </w:r>
+    </w:p>
+    <w:p>
+      <w:pPr>
+        <w:autoSpaceDE w:val="0"/>
+        <w:autoSpaceDN w:val="0"/>
+        <w:adjustRightInd w:val="0"/>
+        <w:spacing w:after="0" w:line="240" w:lineRule="auto"/>
+        <w:rPr>
+          <w:noProof/>
+        </w:rPr>
+      </w:pPr>
+      <w:r>
+        <w:rPr>
+          <w:noProof/>
+        </w:rPr>
+        <w:drawing>
+          <wp:inline distT="0" distB="0" distL="0" distR="0" wp14:anchorId="196B54EF" wp14:editId="6DF15545">
+            <wp:extent cx="5943600" cy="1754505"/>
+            <wp:effectExtent l="0" t="0" r="0" b="0"/>
+            <wp:docPr id="1" name="Picture 1"/>
+            <wp:cNvGraphicFramePr>
+              <a:graphicFrameLocks xmlns:a="http://schemas.openxmlformats.org/drawingml/2006/main" noChangeAspect="1"/>
+            </wp:cNvGraphicFramePr>
+            <a:graphic xmlns:a="http://schemas.openxmlformats.org/drawingml/2006/main">
+              <a:graphicData uri="http://schemas.openxmlformats.org/drawingml/2006/picture">
+                <pic:pic xmlns:pic="http://schemas.openxmlformats.org/drawingml/2006/picture">
+                  <pic:nvPicPr>
+                    <pic:cNvPr id="1" name=""/>
+                    <pic:cNvPicPr/>
+                  </pic:nvPicPr>
+                  <pic:blipFill>
+                    <a:blip r:embed="rId18"/>
+                    <a:stretch>
+                      <a:fillRect/>
+                    </a:stretch>
+                  </pic:blipFill>
+                  <pic:spPr>
+                    <a:xfrm>
+                      <a:off x="0" y="0"/>
+                      <a:ext cx="5943600" cy="1754505"/>
+                    </a:xfrm>
+                    <a:prstGeom prst="rect">
+                      <a:avLst/>
+                    </a:prstGeom>
+                  </pic:spPr>
+                </pic:pic>
+              </a:graphicData>
+            </a:graphic>
+          </wp:inline>
+        </w:drawing>
+      </w:r>
+    </w:p>
+    <w:p>
+      <w:pPr>
+        <w:autoSpaceDE w:val="0"/>
+        <w:autoSpaceDN w:val="0"/>
+        <w:adjustRightInd w:val="0"/>
+        <w:spacing w:after="0" w:line="240" w:lineRule="auto"/>
+        <w:rPr>
+          <w:noProof/>
+        </w:rPr>
+      </w:pPr>
+    </w:p>
+    <w:p>
+      <w:pPr>
+        <w:autoSpaceDE w:val="0"/>
+        <w:autoSpaceDN w:val="0"/>
+        <w:adjustRightInd w:val="0"/>
+        <w:spacing w:after="0" w:line="240" w:lineRule="auto"/>
+        <w:rPr>
+          <w:noProof/>
+        </w:rPr>
+      </w:pPr>
+    </w:p>
+    <w:p>
+      <w:pPr>
+        <w:autoSpaceDE w:val="0"/>
+        <w:autoSpaceDN w:val="0"/>
+        <w:adjustRightInd w:val="0"/>
+        <w:spacing w:after="0" w:line="240" w:lineRule="auto"/>
+        <w:rPr>
+          <w:noProof/>
+        </w:rPr>
+      </w:pPr>
+    </w:p>
+    <w:p>
+      <w:pPr>
+        <w:autoSpaceDE w:val="0"/>
+        <w:autoSpaceDN w:val="0"/>
+        <w:adjustRightInd w:val="0"/>
+        <w:spacing w:after="0" w:line="240" w:lineRule="auto"/>
+        <w:rPr>
+          <w:rFonts w:ascii="SourceSansPro-Bold" w:hAnsi="SourceSansPro-Bold" w:cs="SourceSansPro-Bold"/>
+          <w:b/>
+          <w:bCs/>
+          <w:sz w:val="23"/>
+          <w:szCs w:val="23"/>
+        </w:rPr>
+      </w:pPr>
+      <w:r>
+        <w:rPr>
+          <w:rFonts w:ascii="SourceSansPro-Bold" w:hAnsi="SourceSansPro-Bold" w:cs="SourceSansPro-Bold"/>
+          <w:b/>
+          <w:bCs/>
+          <w:sz w:val="23"/>
+          <w:szCs w:val="23"/>
+        </w:rPr>
+        <w:t>Helpful logs</w:t>
+      </w:r>
+    </w:p>
+    <w:p>
+      <w:pPr>
+        <w:rPr>
           <w:rFonts w:asciiTheme="majorHAnsi" w:eastAsiaTheme="majorEastAsia" w:hAnsiTheme="majorHAnsi" w:cstheme="majorBidi"/>
           <w:b/>
           <w:bCs/>
@@ -9533,7 +10357,15 @@
           <w:sz w:val="23"/>
           <w:szCs w:val="23"/>
         </w:rPr>
-        <w:t>10</w:t>
+        <w:t>1</w:t>
+      </w:r>
+      <w:r>
+        <w:rPr>
+          <w:rFonts w:ascii="SourceSansPro-Bold" w:hAnsi="SourceSansPro-Bold" w:cs="SourceSansPro-Bold"/>
+          <w:sz w:val="23"/>
+          <w:szCs w:val="23"/>
+        </w:rPr>
+        <w:t>1</w:t>
       </w:r>
       <w:r>
         <w:rPr>
@@ -9567,13 +10399,31 @@
           <w:sz w:val="23"/>
           <w:szCs w:val="23"/>
         </w:rPr>
-        <w:t xml:space="preserve"> LRSV-ECO-XXX</w:t>
-      </w:r>
-      <w:bookmarkStart w:id="10" w:name="_GoBack"/>
-      <w:bookmarkEnd w:id="10"/>
+        <w:t xml:space="preserve"> </w:t>
+      </w:r>
+      <w:r>
+        <w:rPr>
+          <w:rFonts w:ascii="SourceSansPro-Bold" w:hAnsi="SourceSansPro-Bold" w:cs="SourceSansPro-Bold"/>
+          <w:sz w:val="23"/>
+          <w:szCs w:val="23"/>
+        </w:rPr>
+        <w:t>LR-ECO-008</w:t>
+      </w:r>
+    </w:p>
+    <w:p>
+      <w:pPr>
+        <w:rPr>
+          <w:rFonts w:asciiTheme="majorHAnsi" w:eastAsiaTheme="majorEastAsia" w:hAnsiTheme="majorHAnsi" w:cstheme="majorBidi"/>
+          <w:b/>
+          <w:bCs/>
+          <w:color w:val="1481AB" w:themeColor="accent1" w:themeShade="BF"/>
+          <w:sz w:val="40"/>
+          <w:szCs w:val="40"/>
+        </w:rPr>
+      </w:pPr>
     </w:p>
     <w:sectPr>
-      <w:footerReference w:type="default" r:id="rId18"/>
+      <w:footerReference w:type="default" r:id="rId19"/>
       <w:pgSz w:w="12240" w:h="15840"/>
       <w:pgMar w:top="1440" w:right="1440" w:bottom="1440" w:left="1440" w:header="720" w:footer="720" w:gutter="0"/>
       <w:cols w:space="720"/>
@@ -9775,6 +10625,92 @@
     </w:lvl>
   </w:abstractNum>
   <w:abstractNum w:abstractNumId="1" w15:restartNumberingAfterBreak="0">
+    <w:nsid w:val="01BD6879"/>
+    <w:multiLevelType w:val="hybridMultilevel"/>
+    <w:tmpl w:val="5F280880"/>
+    <w:lvl w:ilvl="0" w:tplc="0409000F">
+      <w:start w:val="1"/>
+      <w:numFmt w:val="decimal"/>
+      <w:lvlText w:val="%1."/>
+      <w:lvlJc w:val="left"/>
+      <w:pPr>
+        <w:ind w:left="720" w:hanging="360"/>
+      </w:pPr>
+    </w:lvl>
+    <w:lvl w:ilvl="1" w:tplc="04090019" w:tentative="1">
+      <w:start w:val="1"/>
+      <w:numFmt w:val="lowerLetter"/>
+      <w:lvlText w:val="%2."/>
+      <w:lvlJc w:val="left"/>
+      <w:pPr>
+        <w:ind w:left="1440" w:hanging="360"/>
+      </w:pPr>
+    </w:lvl>
+    <w:lvl w:ilvl="2" w:tplc="0409001B" w:tentative="1">
+      <w:start w:val="1"/>
+      <w:numFmt w:val="lowerRoman"/>
+      <w:lvlText w:val="%3."/>
+      <w:lvlJc w:val="right"/>
+      <w:pPr>
+        <w:ind w:left="2160" w:hanging="180"/>
+      </w:pPr>
+    </w:lvl>
+    <w:lvl w:ilvl="3" w:tplc="0409000F" w:tentative="1">
+      <w:start w:val="1"/>
+      <w:numFmt w:val="decimal"/>
+      <w:lvlText w:val="%4."/>
+      <w:lvlJc w:val="left"/>
+      <w:pPr>
+        <w:ind w:left="2880" w:hanging="360"/>
+      </w:pPr>
+    </w:lvl>
+    <w:lvl w:ilvl="4" w:tplc="04090019" w:tentative="1">
+      <w:start w:val="1"/>
+      <w:numFmt w:val="lowerLetter"/>
+      <w:lvlText w:val="%5."/>
+      <w:lvlJc w:val="left"/>
+      <w:pPr>
+        <w:ind w:left="3600" w:hanging="360"/>
+      </w:pPr>
+    </w:lvl>
+    <w:lvl w:ilvl="5" w:tplc="0409001B" w:tentative="1">
+      <w:start w:val="1"/>
+      <w:numFmt w:val="lowerRoman"/>
+      <w:lvlText w:val="%6."/>
+      <w:lvlJc w:val="right"/>
+      <w:pPr>
+        <w:ind w:left="4320" w:hanging="180"/>
+      </w:pPr>
+    </w:lvl>
+    <w:lvl w:ilvl="6" w:tplc="0409000F" w:tentative="1">
+      <w:start w:val="1"/>
+      <w:numFmt w:val="decimal"/>
+      <w:lvlText w:val="%7."/>
+      <w:lvlJc w:val="left"/>
+      <w:pPr>
+        <w:ind w:left="5040" w:hanging="360"/>
+      </w:pPr>
+    </w:lvl>
+    <w:lvl w:ilvl="7" w:tplc="04090019" w:tentative="1">
+      <w:start w:val="1"/>
+      <w:numFmt w:val="lowerLetter"/>
+      <w:lvlText w:val="%8."/>
+      <w:lvlJc w:val="left"/>
+      <w:pPr>
+        <w:ind w:left="5760" w:hanging="360"/>
+      </w:pPr>
+    </w:lvl>
+    <w:lvl w:ilvl="8" w:tplc="0409001B" w:tentative="1">
+      <w:start w:val="1"/>
+      <w:numFmt w:val="lowerRoman"/>
+      <w:lvlText w:val="%9."/>
+      <w:lvlJc w:val="right"/>
+      <w:pPr>
+        <w:ind w:left="6480" w:hanging="180"/>
+      </w:pPr>
+    </w:lvl>
+  </w:abstractNum>
+  <w:abstractNum w:abstractNumId="2" w15:restartNumberingAfterBreak="0">
     <w:nsid w:val="02FD457D"/>
     <w:multiLevelType w:val="hybridMultilevel"/>
     <w:tmpl w:val="0BF29402"/>
@@ -9860,7 +10796,7 @@
       </w:pPr>
     </w:lvl>
   </w:abstractNum>
-  <w:abstractNum w:abstractNumId="2" w15:restartNumberingAfterBreak="0">
+  <w:abstractNum w:abstractNumId="3" w15:restartNumberingAfterBreak="0">
     <w:nsid w:val="04BC4DAA"/>
     <w:multiLevelType w:val="hybridMultilevel"/>
     <w:tmpl w:val="5BC4C640"/>
@@ -9946,7 +10882,93 @@
       </w:pPr>
     </w:lvl>
   </w:abstractNum>
-  <w:abstractNum w:abstractNumId="3" w15:restartNumberingAfterBreak="0">
+  <w:abstractNum w:abstractNumId="4" w15:restartNumberingAfterBreak="0">
+    <w:nsid w:val="105E0CBD"/>
+    <w:multiLevelType w:val="hybridMultilevel"/>
+    <w:tmpl w:val="04BE485E"/>
+    <w:lvl w:ilvl="0" w:tplc="0409000F">
+      <w:start w:val="1"/>
+      <w:numFmt w:val="decimal"/>
+      <w:lvlText w:val="%1."/>
+      <w:lvlJc w:val="left"/>
+      <w:pPr>
+        <w:ind w:left="720" w:hanging="360"/>
+      </w:pPr>
+    </w:lvl>
+    <w:lvl w:ilvl="1" w:tplc="04090019" w:tentative="1">
+      <w:start w:val="1"/>
+      <w:numFmt w:val="lowerLetter"/>
+      <w:lvlText w:val="%2."/>
+      <w:lvlJc w:val="left"/>
+      <w:pPr>
+        <w:ind w:left="1440" w:hanging="360"/>
+      </w:pPr>
+    </w:lvl>
+    <w:lvl w:ilvl="2" w:tplc="0409001B" w:tentative="1">
+      <w:start w:val="1"/>
+      <w:numFmt w:val="lowerRoman"/>
+      <w:lvlText w:val="%3."/>
+      <w:lvlJc w:val="right"/>
+      <w:pPr>
+        <w:ind w:left="2160" w:hanging="180"/>
+      </w:pPr>
+    </w:lvl>
+    <w:lvl w:ilvl="3" w:tplc="0409000F" w:tentative="1">
+      <w:start w:val="1"/>
+      <w:numFmt w:val="decimal"/>
+      <w:lvlText w:val="%4."/>
+      <w:lvlJc w:val="left"/>
+      <w:pPr>
+        <w:ind w:left="2880" w:hanging="360"/>
+      </w:pPr>
+    </w:lvl>
+    <w:lvl w:ilvl="4" w:tplc="04090019" w:tentative="1">
+      <w:start w:val="1"/>
+      <w:numFmt w:val="lowerLetter"/>
+      <w:lvlText w:val="%5."/>
+      <w:lvlJc w:val="left"/>
+      <w:pPr>
+        <w:ind w:left="3600" w:hanging="360"/>
+      </w:pPr>
+    </w:lvl>
+    <w:lvl w:ilvl="5" w:tplc="0409001B" w:tentative="1">
+      <w:start w:val="1"/>
+      <w:numFmt w:val="lowerRoman"/>
+      <w:lvlText w:val="%6."/>
+      <w:lvlJc w:val="right"/>
+      <w:pPr>
+        <w:ind w:left="4320" w:hanging="180"/>
+      </w:pPr>
+    </w:lvl>
+    <w:lvl w:ilvl="6" w:tplc="0409000F" w:tentative="1">
+      <w:start w:val="1"/>
+      <w:numFmt w:val="decimal"/>
+      <w:lvlText w:val="%7."/>
+      <w:lvlJc w:val="left"/>
+      <w:pPr>
+        <w:ind w:left="5040" w:hanging="360"/>
+      </w:pPr>
+    </w:lvl>
+    <w:lvl w:ilvl="7" w:tplc="04090019" w:tentative="1">
+      <w:start w:val="1"/>
+      <w:numFmt w:val="lowerLetter"/>
+      <w:lvlText w:val="%8."/>
+      <w:lvlJc w:val="left"/>
+      <w:pPr>
+        <w:ind w:left="5760" w:hanging="360"/>
+      </w:pPr>
+    </w:lvl>
+    <w:lvl w:ilvl="8" w:tplc="0409001B" w:tentative="1">
+      <w:start w:val="1"/>
+      <w:numFmt w:val="lowerRoman"/>
+      <w:lvlText w:val="%9."/>
+      <w:lvlJc w:val="right"/>
+      <w:pPr>
+        <w:ind w:left="6480" w:hanging="180"/>
+      </w:pPr>
+    </w:lvl>
+  </w:abstractNum>
+  <w:abstractNum w:abstractNumId="5" w15:restartNumberingAfterBreak="0">
     <w:nsid w:val="1C7B4F5D"/>
     <w:multiLevelType w:val="hybridMultilevel"/>
     <w:tmpl w:val="52E0CB6A"/>
@@ -10032,7 +11054,7 @@
       </w:pPr>
     </w:lvl>
   </w:abstractNum>
-  <w:abstractNum w:abstractNumId="4" w15:restartNumberingAfterBreak="0">
+  <w:abstractNum w:abstractNumId="6" w15:restartNumberingAfterBreak="0">
     <w:nsid w:val="22A71981"/>
     <w:multiLevelType w:val="hybridMultilevel"/>
     <w:tmpl w:val="52E0CB6A"/>
@@ -10118,7 +11140,7 @@
       </w:pPr>
     </w:lvl>
   </w:abstractNum>
-  <w:abstractNum w:abstractNumId="5" w15:restartNumberingAfterBreak="0">
+  <w:abstractNum w:abstractNumId="7" w15:restartNumberingAfterBreak="0">
     <w:nsid w:val="27385027"/>
     <w:multiLevelType w:val="hybridMultilevel"/>
     <w:tmpl w:val="52E0CB6A"/>
@@ -10204,7 +11226,7 @@
       </w:pPr>
     </w:lvl>
   </w:abstractNum>
-  <w:abstractNum w:abstractNumId="6" w15:restartNumberingAfterBreak="0">
+  <w:abstractNum w:abstractNumId="8" w15:restartNumberingAfterBreak="0">
     <w:nsid w:val="27A771A3"/>
     <w:multiLevelType w:val="hybridMultilevel"/>
     <w:tmpl w:val="7E6672C2"/>
@@ -10290,7 +11312,93 @@
       </w:pPr>
     </w:lvl>
   </w:abstractNum>
-  <w:abstractNum w:abstractNumId="7" w15:restartNumberingAfterBreak="0">
+  <w:abstractNum w:abstractNumId="9" w15:restartNumberingAfterBreak="0">
+    <w:nsid w:val="2DA00EA6"/>
+    <w:multiLevelType w:val="hybridMultilevel"/>
+    <w:tmpl w:val="6538A504"/>
+    <w:lvl w:ilvl="0" w:tplc="0409000F">
+      <w:start w:val="1"/>
+      <w:numFmt w:val="decimal"/>
+      <w:lvlText w:val="%1."/>
+      <w:lvlJc w:val="left"/>
+      <w:pPr>
+        <w:ind w:left="720" w:hanging="360"/>
+      </w:pPr>
+    </w:lvl>
+    <w:lvl w:ilvl="1" w:tplc="04090019" w:tentative="1">
+      <w:start w:val="1"/>
+      <w:numFmt w:val="lowerLetter"/>
+      <w:lvlText w:val="%2."/>
+      <w:lvlJc w:val="left"/>
+      <w:pPr>
+        <w:ind w:left="1440" w:hanging="360"/>
+      </w:pPr>
+    </w:lvl>
+    <w:lvl w:ilvl="2" w:tplc="0409001B" w:tentative="1">
+      <w:start w:val="1"/>
+      <w:numFmt w:val="lowerRoman"/>
+      <w:lvlText w:val="%3."/>
+      <w:lvlJc w:val="right"/>
+      <w:pPr>
+        <w:ind w:left="2160" w:hanging="180"/>
+      </w:pPr>
+    </w:lvl>
+    <w:lvl w:ilvl="3" w:tplc="0409000F" w:tentative="1">
+      <w:start w:val="1"/>
+      <w:numFmt w:val="decimal"/>
+      <w:lvlText w:val="%4."/>
+      <w:lvlJc w:val="left"/>
+      <w:pPr>
+        <w:ind w:left="2880" w:hanging="360"/>
+      </w:pPr>
+    </w:lvl>
+    <w:lvl w:ilvl="4" w:tplc="04090019" w:tentative="1">
+      <w:start w:val="1"/>
+      <w:numFmt w:val="lowerLetter"/>
+      <w:lvlText w:val="%5."/>
+      <w:lvlJc w:val="left"/>
+      <w:pPr>
+        <w:ind w:left="3600" w:hanging="360"/>
+      </w:pPr>
+    </w:lvl>
+    <w:lvl w:ilvl="5" w:tplc="0409001B" w:tentative="1">
+      <w:start w:val="1"/>
+      <w:numFmt w:val="lowerRoman"/>
+      <w:lvlText w:val="%6."/>
+      <w:lvlJc w:val="right"/>
+      <w:pPr>
+        <w:ind w:left="4320" w:hanging="180"/>
+      </w:pPr>
+    </w:lvl>
+    <w:lvl w:ilvl="6" w:tplc="0409000F" w:tentative="1">
+      <w:start w:val="1"/>
+      <w:numFmt w:val="decimal"/>
+      <w:lvlText w:val="%7."/>
+      <w:lvlJc w:val="left"/>
+      <w:pPr>
+        <w:ind w:left="5040" w:hanging="360"/>
+      </w:pPr>
+    </w:lvl>
+    <w:lvl w:ilvl="7" w:tplc="04090019" w:tentative="1">
+      <w:start w:val="1"/>
+      <w:numFmt w:val="lowerLetter"/>
+      <w:lvlText w:val="%8."/>
+      <w:lvlJc w:val="left"/>
+      <w:pPr>
+        <w:ind w:left="5760" w:hanging="360"/>
+      </w:pPr>
+    </w:lvl>
+    <w:lvl w:ilvl="8" w:tplc="0409001B" w:tentative="1">
+      <w:start w:val="1"/>
+      <w:numFmt w:val="lowerRoman"/>
+      <w:lvlText w:val="%9."/>
+      <w:lvlJc w:val="right"/>
+      <w:pPr>
+        <w:ind w:left="6480" w:hanging="180"/>
+      </w:pPr>
+    </w:lvl>
+  </w:abstractNum>
+  <w:abstractNum w:abstractNumId="10" w15:restartNumberingAfterBreak="0">
     <w:nsid w:val="2E720EC2"/>
     <w:multiLevelType w:val="hybridMultilevel"/>
     <w:tmpl w:val="D37E0BB8"/>
@@ -10376,7 +11484,7 @@
       </w:pPr>
     </w:lvl>
   </w:abstractNum>
-  <w:abstractNum w:abstractNumId="8" w15:restartNumberingAfterBreak="0">
+  <w:abstractNum w:abstractNumId="11" w15:restartNumberingAfterBreak="0">
     <w:nsid w:val="30EA3B49"/>
     <w:multiLevelType w:val="hybridMultilevel"/>
     <w:tmpl w:val="41CA6E8C"/>
@@ -10462,7 +11570,7 @@
       </w:pPr>
     </w:lvl>
   </w:abstractNum>
-  <w:abstractNum w:abstractNumId="9" w15:restartNumberingAfterBreak="0">
+  <w:abstractNum w:abstractNumId="12" w15:restartNumberingAfterBreak="0">
     <w:nsid w:val="31FF5038"/>
     <w:multiLevelType w:val="hybridMultilevel"/>
     <w:tmpl w:val="6B029D7A"/>
@@ -10548,7 +11656,7 @@
       </w:pPr>
     </w:lvl>
   </w:abstractNum>
-  <w:abstractNum w:abstractNumId="10" w15:restartNumberingAfterBreak="0">
+  <w:abstractNum w:abstractNumId="13" w15:restartNumberingAfterBreak="0">
     <w:nsid w:val="47F01352"/>
     <w:multiLevelType w:val="hybridMultilevel"/>
     <w:tmpl w:val="41D87902"/>
@@ -10637,7 +11745,7 @@
       </w:pPr>
     </w:lvl>
   </w:abstractNum>
-  <w:abstractNum w:abstractNumId="11" w15:restartNumberingAfterBreak="0">
+  <w:abstractNum w:abstractNumId="14" w15:restartNumberingAfterBreak="0">
     <w:nsid w:val="55346141"/>
     <w:multiLevelType w:val="hybridMultilevel"/>
     <w:tmpl w:val="3620B2B2"/>
@@ -10723,7 +11831,7 @@
       </w:pPr>
     </w:lvl>
   </w:abstractNum>
-  <w:abstractNum w:abstractNumId="12" w15:restartNumberingAfterBreak="0">
+  <w:abstractNum w:abstractNumId="15" w15:restartNumberingAfterBreak="0">
     <w:nsid w:val="56071FA5"/>
     <w:multiLevelType w:val="hybridMultilevel"/>
     <w:tmpl w:val="F14ED45C"/>
@@ -10812,7 +11920,7 @@
       </w:pPr>
     </w:lvl>
   </w:abstractNum>
-  <w:abstractNum w:abstractNumId="13" w15:restartNumberingAfterBreak="0">
+  <w:abstractNum w:abstractNumId="16" w15:restartNumberingAfterBreak="0">
     <w:nsid w:val="56955EF1"/>
     <w:multiLevelType w:val="hybridMultilevel"/>
     <w:tmpl w:val="52E0CB6A"/>
@@ -10898,7 +12006,7 @@
       </w:pPr>
     </w:lvl>
   </w:abstractNum>
-  <w:abstractNum w:abstractNumId="14" w15:restartNumberingAfterBreak="0">
+  <w:abstractNum w:abstractNumId="17" w15:restartNumberingAfterBreak="0">
     <w:nsid w:val="5BBB5C6A"/>
     <w:multiLevelType w:val="hybridMultilevel"/>
     <w:tmpl w:val="15468CEC"/>
@@ -10984,7 +12092,7 @@
       </w:pPr>
     </w:lvl>
   </w:abstractNum>
-  <w:abstractNum w:abstractNumId="15" w15:restartNumberingAfterBreak="0">
+  <w:abstractNum w:abstractNumId="18" w15:restartNumberingAfterBreak="0">
     <w:nsid w:val="5DF417AC"/>
     <w:multiLevelType w:val="hybridMultilevel"/>
     <w:tmpl w:val="52E0CB6A"/>
@@ -11070,7 +12178,7 @@
       </w:pPr>
     </w:lvl>
   </w:abstractNum>
-  <w:abstractNum w:abstractNumId="16" w15:restartNumberingAfterBreak="0">
+  <w:abstractNum w:abstractNumId="19" w15:restartNumberingAfterBreak="0">
     <w:nsid w:val="707C0EC7"/>
     <w:multiLevelType w:val="hybridMultilevel"/>
     <w:tmpl w:val="5B2C21D8"/>
@@ -11159,7 +12267,7 @@
       </w:pPr>
     </w:lvl>
   </w:abstractNum>
-  <w:abstractNum w:abstractNumId="17" w15:restartNumberingAfterBreak="0">
+  <w:abstractNum w:abstractNumId="20" w15:restartNumberingAfterBreak="0">
     <w:nsid w:val="72A61875"/>
     <w:multiLevelType w:val="hybridMultilevel"/>
     <w:tmpl w:val="52E0CB6A"/>
@@ -11245,7 +12353,7 @@
       </w:pPr>
     </w:lvl>
   </w:abstractNum>
-  <w:abstractNum w:abstractNumId="18" w15:restartNumberingAfterBreak="0">
+  <w:abstractNum w:abstractNumId="21" w15:restartNumberingAfterBreak="0">
     <w:nsid w:val="772F2475"/>
     <w:multiLevelType w:val="hybridMultilevel"/>
     <w:tmpl w:val="6232924A"/>
@@ -11331,7 +12439,7 @@
       </w:pPr>
     </w:lvl>
   </w:abstractNum>
-  <w:abstractNum w:abstractNumId="19" w15:restartNumberingAfterBreak="0">
+  <w:abstractNum w:abstractNumId="22" w15:restartNumberingAfterBreak="0">
     <w:nsid w:val="787C0C3A"/>
     <w:multiLevelType w:val="hybridMultilevel"/>
     <w:tmpl w:val="5B7C326A"/>
@@ -11417,7 +12525,7 @@
       </w:pPr>
     </w:lvl>
   </w:abstractNum>
-  <w:abstractNum w:abstractNumId="20" w15:restartNumberingAfterBreak="0">
+  <w:abstractNum w:abstractNumId="23" w15:restartNumberingAfterBreak="0">
     <w:nsid w:val="7BA37C02"/>
     <w:multiLevelType w:val="hybridMultilevel"/>
     <w:tmpl w:val="04BE485E"/>
@@ -11503,7 +12611,7 @@
       </w:pPr>
     </w:lvl>
   </w:abstractNum>
-  <w:abstractNum w:abstractNumId="21" w15:restartNumberingAfterBreak="0">
+  <w:abstractNum w:abstractNumId="24" w15:restartNumberingAfterBreak="0">
     <w:nsid w:val="7BBF1DF0"/>
     <w:multiLevelType w:val="hybridMultilevel"/>
     <w:tmpl w:val="6EE81DCC"/>
@@ -11590,70 +12698,79 @@
     </w:lvl>
   </w:abstractNum>
   <w:num w:numId="1">
-    <w:abstractNumId w:val="10"/>
+    <w:abstractNumId w:val="13"/>
   </w:num>
   <w:num w:numId="2">
-    <w:abstractNumId w:val="12"/>
+    <w:abstractNumId w:val="15"/>
   </w:num>
   <w:num w:numId="3">
-    <w:abstractNumId w:val="2"/>
+    <w:abstractNumId w:val="3"/>
   </w:num>
   <w:num w:numId="4">
     <w:abstractNumId w:val="0"/>
   </w:num>
   <w:num w:numId="5">
+    <w:abstractNumId w:val="6"/>
+  </w:num>
+  <w:num w:numId="6">
+    <w:abstractNumId w:val="16"/>
+  </w:num>
+  <w:num w:numId="7">
+    <w:abstractNumId w:val="18"/>
+  </w:num>
+  <w:num w:numId="8">
+    <w:abstractNumId w:val="7"/>
+  </w:num>
+  <w:num w:numId="9">
+    <w:abstractNumId w:val="5"/>
+  </w:num>
+  <w:num w:numId="10">
+    <w:abstractNumId w:val="20"/>
+  </w:num>
+  <w:num w:numId="11">
+    <w:abstractNumId w:val="2"/>
+  </w:num>
+  <w:num w:numId="12">
+    <w:abstractNumId w:val="23"/>
+  </w:num>
+  <w:num w:numId="13">
+    <w:abstractNumId w:val="21"/>
+  </w:num>
+  <w:num w:numId="14">
+    <w:abstractNumId w:val="10"/>
+  </w:num>
+  <w:num w:numId="15">
+    <w:abstractNumId w:val="19"/>
+  </w:num>
+  <w:num w:numId="16">
+    <w:abstractNumId w:val="24"/>
+  </w:num>
+  <w:num w:numId="17">
+    <w:abstractNumId w:val="8"/>
+  </w:num>
+  <w:num w:numId="18">
+    <w:abstractNumId w:val="11"/>
+  </w:num>
+  <w:num w:numId="19">
+    <w:abstractNumId w:val="17"/>
+  </w:num>
+  <w:num w:numId="20">
+    <w:abstractNumId w:val="14"/>
+  </w:num>
+  <w:num w:numId="21">
+    <w:abstractNumId w:val="12"/>
+  </w:num>
+  <w:num w:numId="22">
+    <w:abstractNumId w:val="22"/>
+  </w:num>
+  <w:num w:numId="23">
     <w:abstractNumId w:val="4"/>
   </w:num>
-  <w:num w:numId="6">
-    <w:abstractNumId w:val="13"/>
-  </w:num>
-  <w:num w:numId="7">
-    <w:abstractNumId w:val="15"/>
-  </w:num>
-  <w:num w:numId="8">
-    <w:abstractNumId w:val="5"/>
-  </w:num>
-  <w:num w:numId="9">
-    <w:abstractNumId w:val="3"/>
-  </w:num>
-  <w:num w:numId="10">
-    <w:abstractNumId w:val="17"/>
-  </w:num>
-  <w:num w:numId="11">
-    <w:abstractNumId w:val="1"/>
-  </w:num>
-  <w:num w:numId="12">
-    <w:abstractNumId w:val="20"/>
-  </w:num>
-  <w:num w:numId="13">
-    <w:abstractNumId w:val="18"/>
-  </w:num>
-  <w:num w:numId="14">
-    <w:abstractNumId w:val="7"/>
-  </w:num>
-  <w:num w:numId="15">
-    <w:abstractNumId w:val="16"/>
-  </w:num>
-  <w:num w:numId="16">
-    <w:abstractNumId w:val="21"/>
-  </w:num>
-  <w:num w:numId="17">
-    <w:abstractNumId w:val="6"/>
-  </w:num>
-  <w:num w:numId="18">
-    <w:abstractNumId w:val="8"/>
-  </w:num>
-  <w:num w:numId="19">
-    <w:abstractNumId w:val="14"/>
-  </w:num>
-  <w:num w:numId="20">
-    <w:abstractNumId w:val="11"/>
-  </w:num>
-  <w:num w:numId="21">
+  <w:num w:numId="24">
     <w:abstractNumId w:val="9"/>
   </w:num>
-  <w:num w:numId="22">
-    <w:abstractNumId w:val="19"/>
+  <w:num w:numId="25">
+    <w:abstractNumId w:val="1"/>
   </w:num>
 </w:numbering>
 </file>
@@ -12267,7 +13384,6 @@
   <w:style w:type="character" w:default="1" w:styleId="DefaultParagraphFont">
     <w:name w:val="Default Paragraph Font"/>
     <w:uiPriority w:val="1"/>
-    <w:semiHidden/>
     <w:unhideWhenUsed/>
   </w:style>
   <w:style w:type="table" w:default="1" w:styleId="TableNormal">
@@ -12812,6 +13928,25 @@
     <w:uiPriority w:val="99"/>
     <w:rsid w:val="00E6440C"/>
   </w:style>
+  <w:style w:type="table" w:styleId="TableGrid">
+    <w:name w:val="Table Grid"/>
+    <w:basedOn w:val="TableNormal"/>
+    <w:uiPriority w:val="39"/>
+    <w:rsid w:val="0008337E"/>
+    <w:pPr>
+      <w:spacing w:after="0" w:line="240" w:lineRule="auto"/>
+    </w:pPr>
+    <w:tblPr>
+      <w:tblBorders>
+        <w:top w:val="single" w:sz="4" w:space="0" w:color="auto"/>
+        <w:left w:val="single" w:sz="4" w:space="0" w:color="auto"/>
+        <w:bottom w:val="single" w:sz="4" w:space="0" w:color="auto"/>
+        <w:right w:val="single" w:sz="4" w:space="0" w:color="auto"/>
+        <w:insideH w:val="single" w:sz="4" w:space="0" w:color="auto"/>
+        <w:insideV w:val="single" w:sz="4" w:space="0" w:color="auto"/>
+      </w:tblBorders>
+    </w:tblPr>
+  </w:style>
 </w:styles>
 </file>
 
@@ -13088,7 +14223,7 @@
 </file>
 
 <file path=customXml/itemProps1.xml><?xml version="1.0" encoding="utf-8"?>
-<ds:datastoreItem xmlns:ds="http://schemas.openxmlformats.org/officeDocument/2006/customXml" ds:itemID="{69CA67CD-8FE0-4AEF-84B5-F78922559FA8}">
+<ds:datastoreItem xmlns:ds="http://schemas.openxmlformats.org/officeDocument/2006/customXml" ds:itemID="{15EB9B63-7B92-4C29-B0F6-7E981DAFEB1C}">
   <ds:schemaRefs>
     <ds:schemaRef ds:uri="http://schemas.openxmlformats.org/officeDocument/2006/bibliography"/>
   </ds:schemaRefs>

</xml_diff>